<commit_message>
Remove Profs Daniel Berrar and Petter Holme
</commit_message>
<xml_diff>
--- a/src/frontcover-and-toc.docx
+++ b/src/frontcover-and-toc.docx
@@ -1,6 +1,6 @@
 
 <file path=word/document.xml><?xml version="1.0" encoding="utf-8"?>
-<w:document xmlns:wpc="http://schemas.microsoft.com/office/word/2010/wordprocessingCanvas" xmlns:cx="http://schemas.microsoft.com/office/drawing/2014/chartex" xmlns:cx1="http://schemas.microsoft.com/office/drawing/2015/9/8/chartex" xmlns:cx2="http://schemas.microsoft.com/office/drawing/2015/10/21/chartex" xmlns:cx3="http://schemas.microsoft.com/office/drawing/2016/5/9/chartex" xmlns:cx4="http://schemas.microsoft.com/office/drawing/2016/5/10/chartex" xmlns:cx5="http://schemas.microsoft.com/office/drawing/2016/5/11/chartex" xmlns:cx6="http://schemas.microsoft.com/office/drawing/2016/5/12/chartex" xmlns:cx7="http://schemas.microsoft.com/office/drawing/2016/5/13/chartex" xmlns:cx8="http://schemas.microsoft.com/office/drawing/2016/5/14/chartex" xmlns:mc="http://schemas.openxmlformats.org/markup-compatibility/2006" xmlns:aink="http://schemas.microsoft.com/office/drawing/2016/ink" xmlns:am3d="http://schemas.microsoft.com/office/drawing/2017/model3d" xmlns:o="urn:schemas-microsoft-com:office:office" xmlns:r="http://schemas.openxmlformats.org/officeDocument/2006/relationships" xmlns:m="http://schemas.openxmlformats.org/officeDocument/2006/math" xmlns:v="urn:schemas-microsoft-com:vml" xmlns:wp14="http://schemas.microsoft.com/office/word/2010/wordprocessingDrawing" xmlns:wp="http://schemas.openxmlformats.org/drawingml/2006/wordprocessingDrawing" xmlns:w10="urn:schemas-microsoft-com:office:word" xmlns:w="http://schemas.openxmlformats.org/wordprocessingml/2006/main" xmlns:w14="http://schemas.microsoft.com/office/word/2010/wordml" xmlns:w15="http://schemas.microsoft.com/office/word/2012/wordml" xmlns:w16cex="http://schemas.microsoft.com/office/word/2018/wordml/cex" xmlns:w16cid="http://schemas.microsoft.com/office/word/2016/wordml/cid" xmlns:w16="http://schemas.microsoft.com/office/word/2018/wordml" xmlns:w16se="http://schemas.microsoft.com/office/word/2015/wordml/symex" xmlns:wpg="http://schemas.microsoft.com/office/word/2010/wordprocessingGroup" xmlns:wpi="http://schemas.microsoft.com/office/word/2010/wordprocessingInk" xmlns:wne="http://schemas.microsoft.com/office/word/2006/wordml" xmlns:wps="http://schemas.microsoft.com/office/word/2010/wordprocessingShape" mc:Ignorable="w14 w15 w16se w16cid w16 w16cex wp14">
+<w:document xmlns:wpc="http://schemas.microsoft.com/office/word/2010/wordprocessingCanvas" xmlns:cx="http://schemas.microsoft.com/office/drawing/2014/chartex" xmlns:cx1="http://schemas.microsoft.com/office/drawing/2015/9/8/chartex" xmlns:cx2="http://schemas.microsoft.com/office/drawing/2015/10/21/chartex" xmlns:cx3="http://schemas.microsoft.com/office/drawing/2016/5/9/chartex" xmlns:cx4="http://schemas.microsoft.com/office/drawing/2016/5/10/chartex" xmlns:cx5="http://schemas.microsoft.com/office/drawing/2016/5/11/chartex" xmlns:cx6="http://schemas.microsoft.com/office/drawing/2016/5/12/chartex" xmlns:cx7="http://schemas.microsoft.com/office/drawing/2016/5/13/chartex" xmlns:cx8="http://schemas.microsoft.com/office/drawing/2016/5/14/chartex" xmlns:mc="http://schemas.openxmlformats.org/markup-compatibility/2006" xmlns:aink="http://schemas.microsoft.com/office/drawing/2016/ink" xmlns:am3d="http://schemas.microsoft.com/office/drawing/2017/model3d" xmlns:o="urn:schemas-microsoft-com:office:office" xmlns:r="http://schemas.openxmlformats.org/officeDocument/2006/relationships" xmlns:m="http://schemas.openxmlformats.org/officeDocument/2006/math" xmlns:v="urn:schemas-microsoft-com:vml" xmlns:wp14="http://schemas.microsoft.com/office/word/2010/wordprocessingDrawing" xmlns:wp="http://schemas.openxmlformats.org/drawingml/2006/wordprocessingDrawing" xmlns:w10="urn:schemas-microsoft-com:office:word" xmlns:w="http://schemas.openxmlformats.org/wordprocessingml/2006/main" xmlns:w14="http://schemas.microsoft.com/office/word/2010/wordml" xmlns:w15="http://schemas.microsoft.com/office/word/2012/wordml" xmlns:w16cex="http://schemas.microsoft.com/office/word/2018/wordml/cex" xmlns:w16cid="http://schemas.microsoft.com/office/word/2016/wordml/cid" xmlns:w16="http://schemas.microsoft.com/office/word/2018/wordml" xmlns:w16sdtdh="http://schemas.microsoft.com/office/word/2020/wordml/sdtdatahash" xmlns:w16se="http://schemas.microsoft.com/office/word/2015/wordml/symex" xmlns:wpg="http://schemas.microsoft.com/office/word/2010/wordprocessingGroup" xmlns:wpi="http://schemas.microsoft.com/office/word/2010/wordprocessingInk" xmlns:wne="http://schemas.microsoft.com/office/word/2006/wordml" xmlns:wps="http://schemas.microsoft.com/office/word/2010/wordprocessingShape" mc:Ignorable="w14 w15 w16se w16cid w16 w16cex w16sdtdh wp14">
   <w:body>
     <w:p>
       <w:pPr>
@@ -146,7 +146,7 @@
                                 <w:sz w:val="48"/>
                                 <w:szCs w:val="48"/>
                               </w:rPr>
-                              <w:t>1</w:t>
+                              <w:t>2</w:t>
                             </w:r>
                           </w:p>
                           <w:p>
@@ -214,7 +214,7 @@
                           <w:sz w:val="48"/>
                           <w:szCs w:val="48"/>
                         </w:rPr>
-                        <w:t>1</w:t>
+                        <w:t>2</w:t>
                       </w:r>
                     </w:p>
                     <w:p>
@@ -1308,7 +1308,7 @@
                                 <w:sz w:val="20"/>
                                 <w:szCs w:val="20"/>
                               </w:rPr>
-                              <w:t>4</w:t>
+                              <w:t>2</w:t>
                             </w:r>
                           </w:p>
                           <w:p>
@@ -1428,7 +1428,7 @@
                                 <w:sz w:val="20"/>
                                 <w:szCs w:val="20"/>
                               </w:rPr>
-                              <w:t>6</w:t>
+                              <w:t>4</w:t>
                             </w:r>
                           </w:p>
                           <w:p>
@@ -1553,7 +1553,7 @@
                                 <w:sz w:val="20"/>
                                 <w:szCs w:val="20"/>
                               </w:rPr>
-                              <w:t>8</w:t>
+                              <w:t>6</w:t>
                             </w:r>
                           </w:p>
                           <w:p>
@@ -1655,7 +1655,16 @@
                                 <w:sz w:val="20"/>
                                 <w:szCs w:val="20"/>
                               </w:rPr>
-                              <w:t xml:space="preserve"> 20</w:t>
+                              <w:t xml:space="preserve"> </w:t>
+                            </w:r>
+                            <w:r>
+                              <w:rPr>
+                                <w:rFonts w:ascii="Calibri" w:hAnsi="Calibri"/>
+                                <w:color w:val="000000"/>
+                                <w:sz w:val="20"/>
+                                <w:szCs w:val="20"/>
+                              </w:rPr>
+                              <w:t>18</w:t>
                             </w:r>
                           </w:p>
                           <w:p>
@@ -1772,7 +1781,7 @@
                                 <w:sz w:val="20"/>
                                 <w:szCs w:val="20"/>
                               </w:rPr>
-                              <w:t>2</w:t>
+                              <w:t>0</w:t>
                             </w:r>
                           </w:p>
                           <w:p>
@@ -1892,7 +1901,7 @@
                                 <w:sz w:val="20"/>
                                 <w:szCs w:val="20"/>
                               </w:rPr>
-                              <w:t>4</w:t>
+                              <w:t>2</w:t>
                             </w:r>
                           </w:p>
                           <w:p>
@@ -2008,7 +2017,7 @@
                                 <w:sz w:val="20"/>
                                 <w:szCs w:val="20"/>
                               </w:rPr>
-                              <w:t>6</w:t>
+                              <w:t>4</w:t>
                             </w:r>
                           </w:p>
                           <w:p>
@@ -2106,7 +2115,16 @@
                                 <w:sz w:val="20"/>
                                 <w:szCs w:val="20"/>
                               </w:rPr>
-                              <w:t>28</w:t>
+                              <w:t>2</w:t>
+                            </w:r>
+                            <w:r>
+                              <w:rPr>
+                                <w:rFonts w:ascii="Calibri" w:hAnsi="Calibri"/>
+                                <w:color w:val="000000"/>
+                                <w:sz w:val="20"/>
+                                <w:szCs w:val="20"/>
+                              </w:rPr>
+                              <w:t>6</w:t>
                             </w:r>
                           </w:p>
                           <w:p>
@@ -2235,7 +2253,7 @@
                                 <w:sz w:val="20"/>
                                 <w:szCs w:val="20"/>
                               </w:rPr>
-                              <w:t>30</w:t>
+                              <w:t>28</w:t>
                             </w:r>
                           </w:p>
                           <w:p>
@@ -2342,7 +2360,16 @@
                                 <w:sz w:val="20"/>
                                 <w:szCs w:val="20"/>
                               </w:rPr>
-                              <w:t>32</w:t>
+                              <w:t>3</w:t>
+                            </w:r>
+                            <w:r>
+                              <w:rPr>
+                                <w:rFonts w:ascii="Calibri" w:hAnsi="Calibri"/>
+                                <w:color w:val="000000"/>
+                                <w:sz w:val="20"/>
+                                <w:szCs w:val="20"/>
+                              </w:rPr>
+                              <w:t>0</w:t>
                             </w:r>
                           </w:p>
                           <w:p>
@@ -2475,7 +2502,16 @@
                                 <w:sz w:val="20"/>
                                 <w:szCs w:val="20"/>
                               </w:rPr>
-                              <w:t>34</w:t>
+                              <w:t>3</w:t>
+                            </w:r>
+                            <w:r>
+                              <w:rPr>
+                                <w:rFonts w:ascii="Calibri" w:hAnsi="Calibri"/>
+                                <w:color w:val="000000"/>
+                                <w:sz w:val="20"/>
+                                <w:szCs w:val="20"/>
+                              </w:rPr>
+                              <w:t>2</w:t>
                             </w:r>
                           </w:p>
                           <w:p>
@@ -2582,7 +2618,16 @@
                                 <w:sz w:val="20"/>
                                 <w:szCs w:val="20"/>
                               </w:rPr>
-                              <w:t>36</w:t>
+                              <w:t>3</w:t>
+                            </w:r>
+                            <w:r>
+                              <w:rPr>
+                                <w:rFonts w:ascii="Calibri" w:hAnsi="Calibri"/>
+                                <w:color w:val="000000"/>
+                                <w:sz w:val="20"/>
+                                <w:szCs w:val="20"/>
+                              </w:rPr>
+                              <w:t>4</w:t>
                             </w:r>
                           </w:p>
                           <w:p>
@@ -2684,7 +2729,16 @@
                                 <w:sz w:val="20"/>
                                 <w:szCs w:val="20"/>
                               </w:rPr>
-                              <w:t>38</w:t>
+                              <w:t>3</w:t>
+                            </w:r>
+                            <w:r>
+                              <w:rPr>
+                                <w:rFonts w:ascii="Calibri" w:hAnsi="Calibri"/>
+                                <w:color w:val="000000"/>
+                                <w:sz w:val="20"/>
+                                <w:szCs w:val="20"/>
+                              </w:rPr>
+                              <w:t>6</w:t>
                             </w:r>
                           </w:p>
                           <w:p>
@@ -2814,7 +2868,7 @@
                                 <w:sz w:val="20"/>
                                 <w:szCs w:val="20"/>
                               </w:rPr>
-                              <w:t>40</w:t>
+                              <w:t>38</w:t>
                             </w:r>
                           </w:p>
                           <w:p>
@@ -2962,7 +3016,16 @@
                                 <w:sz w:val="20"/>
                                 <w:szCs w:val="20"/>
                               </w:rPr>
-                              <w:t xml:space="preserve"> 42</w:t>
+                              <w:t xml:space="preserve"> 4</w:t>
+                            </w:r>
+                            <w:r>
+                              <w:rPr>
+                                <w:rFonts w:ascii="Calibri" w:hAnsi="Calibri"/>
+                                <w:color w:val="000000"/>
+                                <w:sz w:val="20"/>
+                                <w:szCs w:val="20"/>
+                              </w:rPr>
+                              <w:t>0</w:t>
                             </w:r>
                           </w:p>
                           <w:p>
@@ -3069,7 +3132,7 @@
                                 <w:sz w:val="20"/>
                                 <w:szCs w:val="20"/>
                               </w:rPr>
-                              <w:t>4</w:t>
+                              <w:t>2</w:t>
                             </w:r>
                           </w:p>
                           <w:p>
@@ -3185,7 +3248,7 @@
                                 <w:sz w:val="20"/>
                                 <w:szCs w:val="20"/>
                               </w:rPr>
-                              <w:t>6</w:t>
+                              <w:t>4</w:t>
                             </w:r>
                           </w:p>
                           <w:p>
@@ -3376,7 +3439,7 @@
                                 <w:sz w:val="20"/>
                                 <w:szCs w:val="20"/>
                               </w:rPr>
-                              <w:t>8</w:t>
+                              <w:t>6</w:t>
                             </w:r>
                           </w:p>
                           <w:p>
@@ -3578,7 +3641,16 @@
                                 <w:sz w:val="20"/>
                                 <w:szCs w:val="20"/>
                               </w:rPr>
-                              <w:t xml:space="preserve"> 50</w:t>
+                              <w:t xml:space="preserve"> </w:t>
+                            </w:r>
+                            <w:r>
+                              <w:rPr>
+                                <w:rFonts w:ascii="Calibri" w:hAnsi="Calibri"/>
+                                <w:color w:val="000000"/>
+                                <w:sz w:val="20"/>
+                                <w:szCs w:val="20"/>
+                              </w:rPr>
+                              <w:t>48</w:t>
                             </w:r>
                           </w:p>
                           <w:bookmarkEnd w:id="18"/>
@@ -3682,7 +3754,16 @@
                                 <w:sz w:val="20"/>
                                 <w:szCs w:val="20"/>
                               </w:rPr>
-                              <w:t xml:space="preserve"> 52</w:t>
+                              <w:t xml:space="preserve"> 5</w:t>
+                            </w:r>
+                            <w:r>
+                              <w:rPr>
+                                <w:rFonts w:ascii="Calibri" w:hAnsi="Calibri"/>
+                                <w:color w:val="000000"/>
+                                <w:sz w:val="20"/>
+                                <w:szCs w:val="20"/>
+                              </w:rPr>
+                              <w:t>0</w:t>
                             </w:r>
                           </w:p>
                           <w:p>
@@ -3798,7 +3879,7 @@
                                 <w:sz w:val="20"/>
                                 <w:szCs w:val="20"/>
                               </w:rPr>
-                              <w:t>4</w:t>
+                              <w:t>2</w:t>
                             </w:r>
                           </w:p>
                           <w:p>
@@ -3905,7 +3986,7 @@
                                 <w:sz w:val="20"/>
                                 <w:szCs w:val="20"/>
                               </w:rPr>
-                              <w:t>6</w:t>
+                              <w:t>4</w:t>
                             </w:r>
                           </w:p>
                           <w:p>
@@ -4039,7 +4120,7 @@
                                 <w:sz w:val="20"/>
                                 <w:szCs w:val="20"/>
                               </w:rPr>
-                              <w:t>8</w:t>
+                              <w:t>6</w:t>
                             </w:r>
                           </w:p>
                           <w:bookmarkEnd w:id="29"/>
@@ -4142,7 +4223,16 @@
                                 <w:sz w:val="20"/>
                                 <w:szCs w:val="20"/>
                               </w:rPr>
-                              <w:t xml:space="preserve"> 60</w:t>
+                              <w:t xml:space="preserve"> </w:t>
+                            </w:r>
+                            <w:r>
+                              <w:rPr>
+                                <w:rFonts w:ascii="Calibri" w:hAnsi="Calibri"/>
+                                <w:color w:val="000000"/>
+                                <w:sz w:val="20"/>
+                                <w:szCs w:val="20"/>
+                              </w:rPr>
+                              <w:t>58</w:t>
                             </w:r>
                           </w:p>
                           <w:p>
@@ -4263,7 +4353,16 @@
                                 <w:sz w:val="20"/>
                                 <w:szCs w:val="20"/>
                               </w:rPr>
-                              <w:t>62</w:t>
+                              <w:t>6</w:t>
+                            </w:r>
+                            <w:r>
+                              <w:rPr>
+                                <w:rFonts w:ascii="Calibri" w:hAnsi="Calibri"/>
+                                <w:color w:val="000000"/>
+                                <w:sz w:val="20"/>
+                                <w:szCs w:val="20"/>
+                              </w:rPr>
+                              <w:t>0</w:t>
                             </w:r>
                           </w:p>
                           <w:p>
@@ -4370,7 +4469,7 @@
                                 <w:sz w:val="20"/>
                                 <w:szCs w:val="20"/>
                               </w:rPr>
-                              <w:t>4</w:t>
+                              <w:t>2</w:t>
                             </w:r>
                           </w:p>
                           <w:p>
@@ -4468,7 +4567,7 @@
                                 <w:sz w:val="20"/>
                                 <w:szCs w:val="20"/>
                               </w:rPr>
-                              <w:t>6</w:t>
+                              <w:t>4</w:t>
                             </w:r>
                           </w:p>
                           <w:p>
@@ -4605,7 +4704,7 @@
                                 <w:sz w:val="20"/>
                                 <w:szCs w:val="20"/>
                               </w:rPr>
-                              <w:t>8</w:t>
+                              <w:t>6</w:t>
                             </w:r>
                           </w:p>
                           <w:p>
@@ -4718,7 +4817,16 @@
                                 <w:sz w:val="20"/>
                                 <w:szCs w:val="20"/>
                               </w:rPr>
-                              <w:t xml:space="preserve"> 70</w:t>
+                              <w:t xml:space="preserve"> </w:t>
+                            </w:r>
+                            <w:r>
+                              <w:rPr>
+                                <w:rFonts w:ascii="Calibri" w:hAnsi="Calibri"/>
+                                <w:color w:val="000000"/>
+                                <w:sz w:val="20"/>
+                                <w:szCs w:val="20"/>
+                              </w:rPr>
+                              <w:t>68</w:t>
                             </w:r>
                           </w:p>
                           <w:bookmarkEnd w:id="33"/>
@@ -4831,7 +4939,16 @@
                                 <w:sz w:val="20"/>
                                 <w:szCs w:val="20"/>
                               </w:rPr>
-                              <w:t xml:space="preserve"> 72</w:t>
+                              <w:t xml:space="preserve"> 7</w:t>
+                            </w:r>
+                            <w:r>
+                              <w:rPr>
+                                <w:rFonts w:ascii="Calibri" w:hAnsi="Calibri"/>
+                                <w:color w:val="000000"/>
+                                <w:sz w:val="20"/>
+                                <w:szCs w:val="20"/>
+                              </w:rPr>
+                              <w:t>0</w:t>
                             </w:r>
                           </w:p>
                           <w:p>
@@ -4996,7 +5113,16 @@
                                 <w:sz w:val="20"/>
                                 <w:szCs w:val="20"/>
                               </w:rPr>
-                              <w:t xml:space="preserve"> 74</w:t>
+                              <w:t xml:space="preserve"> 7</w:t>
+                            </w:r>
+                            <w:r>
+                              <w:rPr>
+                                <w:rFonts w:ascii="Calibri" w:hAnsi="Calibri"/>
+                                <w:color w:val="000000"/>
+                                <w:sz w:val="20"/>
+                                <w:szCs w:val="20"/>
+                              </w:rPr>
+                              <w:t>2</w:t>
                             </w:r>
                           </w:p>
                           <w:p>
@@ -5112,7 +5238,7 @@
                                 <w:sz w:val="20"/>
                                 <w:szCs w:val="20"/>
                               </w:rPr>
-                              <w:t>6</w:t>
+                              <w:t>4</w:t>
                             </w:r>
                           </w:p>
                           <w:p>
@@ -5147,7 +5273,34 @@
                                 <w:sz w:val="20"/>
                                 <w:szCs w:val="20"/>
                               </w:rPr>
-                              <w:t xml:space="preserve">　　　●自然言語処理、対話システム，マン・マシン・インタラクション</w:t>
+                              <w:t xml:space="preserve">　　　●</w:t>
+                            </w:r>
+                            <w:r>
+                              <w:rPr>
+                                <w:rFonts w:ascii="Calibri" w:hAnsi="MS Mincho" w:hint="eastAsia"/>
+                                <w:color w:val="000000"/>
+                                <w:sz w:val="20"/>
+                                <w:szCs w:val="20"/>
+                              </w:rPr>
+                              <w:t>自然言語処理、対話システム</w:t>
+                            </w:r>
+                            <w:r>
+                              <w:rPr>
+                                <w:rFonts w:ascii="Calibri" w:hAnsi="MS Mincho" w:hint="eastAsia"/>
+                                <w:color w:val="000000"/>
+                                <w:sz w:val="20"/>
+                                <w:szCs w:val="20"/>
+                              </w:rPr>
+                              <w:t>、</w:t>
+                            </w:r>
+                            <w:r>
+                              <w:rPr>
+                                <w:rFonts w:ascii="Calibri" w:hAnsi="MS Mincho" w:hint="eastAsia"/>
+                                <w:color w:val="000000"/>
+                                <w:sz w:val="20"/>
+                                <w:szCs w:val="20"/>
+                              </w:rPr>
+                              <w:t>マン・マシン・インタラクション</w:t>
                             </w:r>
                             <w:r>
                               <w:rPr>
@@ -5210,7 +5363,7 @@
                                 <w:sz w:val="20"/>
                                 <w:szCs w:val="20"/>
                               </w:rPr>
-                              <w:t>8</w:t>
+                              <w:t>6</w:t>
                             </w:r>
                           </w:p>
                           <w:p>
@@ -5227,18 +5380,18 @@
                                 <w:sz w:val="20"/>
                                 <w:szCs w:val="20"/>
                               </w:rPr>
-                              <w:t>べラール</w:t>
-                            </w:r>
-                            <w:r>
-                              <w:rPr>
-                                <w:rFonts w:ascii="Calibri" w:hAnsi="MS Mincho" w:hint="eastAsia"/>
+                              <w:t>松本隆太郎</w:t>
+                            </w:r>
+                            <w:r>
+                              <w:rPr>
+                                <w:rFonts w:ascii="Calibri" w:hAnsi="Calibri"/>
                                 <w:b/>
                                 <w:bCs/>
                                 <w:color w:val="000000"/>
                                 <w:sz w:val="20"/>
                                 <w:szCs w:val="20"/>
                               </w:rPr>
-                              <w:t>・</w:t>
+                              <w:tab/>
                             </w:r>
                             <w:r>
                               <w:rPr>
@@ -5249,44 +5402,56 @@
                                 <w:sz w:val="20"/>
                                 <w:szCs w:val="20"/>
                               </w:rPr>
-                              <w:t>ダニエル</w:t>
-                            </w:r>
-                            <w:r>
-                              <w:rPr>
-                                <w:rFonts w:ascii="Calibri" w:hAnsi="Calibri"/>
-                                <w:b/>
-                                <w:bCs/>
-                                <w:color w:val="000000"/>
-                                <w:w w:val="95"/>
-                                <w:sz w:val="20"/>
-                                <w:szCs w:val="20"/>
-                              </w:rPr>
-                              <w:t xml:space="preserve">  </w:t>
-                            </w:r>
-                            <w:r>
-                              <w:rPr>
-                                <w:rFonts w:ascii="Calibri" w:hAnsi="Calibri"/>
-                                <w:b/>
-                                <w:bCs/>
-                                <w:color w:val="000000"/>
-                                <w:w w:val="95"/>
-                                <w:sz w:val="16"/>
-                                <w:szCs w:val="16"/>
+                              <w:t xml:space="preserve">　　　</w:t>
+                            </w:r>
+                            <w:r>
+                              <w:rPr>
+                                <w:rFonts w:ascii="Calibri" w:hAnsi="MS Mincho" w:hint="eastAsia"/>
+                                <w:color w:val="000000"/>
+                                <w:sz w:val="20"/>
+                                <w:szCs w:val="20"/>
+                              </w:rPr>
+                              <w:t>●量子情報理論、ネットワーク符号化、情報理論的セキュリティ</w:t>
+                            </w:r>
+                            <w:r>
+                              <w:rPr>
+                                <w:rFonts w:ascii="Calibri" w:hAnsi="Calibri"/>
+                                <w:color w:val="000000"/>
+                                <w:sz w:val="20"/>
+                                <w:szCs w:val="20"/>
                               </w:rPr>
                               <w:t xml:space="preserve"> </w:t>
                             </w:r>
                             <w:r>
                               <w:rPr>
-                                <w:rFonts w:ascii="Calibri" w:hAnsi="MS Mincho" w:hint="eastAsia"/>
-                                <w:color w:val="000000"/>
-                                <w:sz w:val="20"/>
-                                <w:szCs w:val="20"/>
-                              </w:rPr>
-                              <w:t>●データサイエンス、機械学習、バイオインフォマティクス</w:t>
-                            </w:r>
-                            <w:r>
-                              <w:rPr>
-                                <w:rFonts w:ascii="Calibri" w:hAnsi="MS Mincho"/>
+                                <w:rFonts w:ascii="Meiryo UI" w:eastAsia="Meiryo UI" w:hAnsi="Meiryo UI" w:cs="Meiryo UI" w:hint="eastAsia"/>
+                                <w:color w:val="000000"/>
+                                <w:sz w:val="20"/>
+                                <w:szCs w:val="20"/>
+                              </w:rPr>
+                              <w:t>―</w:t>
+                            </w:r>
+                            <w:r>
+                              <w:rPr>
+                                <w:rFonts w:ascii="Meiryo UI" w:eastAsia="Meiryo UI" w:hAnsi="Meiryo UI" w:cs="Meiryo UI" w:hint="eastAsia"/>
+                                <w:color w:val="000000"/>
+                                <w:sz w:val="20"/>
+                                <w:szCs w:val="20"/>
+                              </w:rPr>
+                              <w:t>―</w:t>
+                            </w:r>
+                            <w:r>
+                              <w:rPr>
+                                <w:rFonts w:ascii="Meiryo UI" w:eastAsia="Meiryo UI" w:hAnsi="Meiryo UI" w:cs="Meiryo UI" w:hint="eastAsia"/>
+                                <w:color w:val="000000"/>
+                                <w:sz w:val="20"/>
+                                <w:szCs w:val="20"/>
+                              </w:rPr>
+                              <w:t>――――――</w:t>
+                            </w:r>
+                            <w:r>
+                              <w:rPr>
+                                <w:rFonts w:ascii="Calibri" w:hAnsi="Calibri"/>
                                 <w:color w:val="000000"/>
                                 <w:sz w:val="20"/>
                                 <w:szCs w:val="20"/>
@@ -5295,39 +5460,12 @@
                             </w:r>
                             <w:r>
                               <w:rPr>
-                                <w:rFonts w:ascii="Meiryo UI" w:eastAsia="Meiryo UI" w:hAnsi="Meiryo UI" w:cs="Meiryo UI" w:hint="eastAsia"/>
-                                <w:color w:val="000000"/>
-                                <w:sz w:val="20"/>
-                                <w:szCs w:val="20"/>
-                              </w:rPr>
-                              <w:t>―</w:t>
-                            </w:r>
-                            <w:r>
-                              <w:rPr>
-                                <w:rFonts w:ascii="Meiryo UI" w:eastAsia="Meiryo UI" w:hAnsi="Meiryo UI" w:cs="Meiryo UI" w:hint="eastAsia"/>
-                                <w:color w:val="000000"/>
-                                <w:sz w:val="20"/>
-                                <w:szCs w:val="20"/>
-                              </w:rPr>
-                              <w:t>――――――</w:t>
-                            </w:r>
-                            <w:r>
-                              <w:rPr>
-                                <w:rFonts w:ascii="Meiryo UI" w:eastAsia="Meiryo UI" w:hAnsi="Meiryo UI" w:cs="Meiryo UI" w:hint="eastAsia"/>
-                                <w:color w:val="000000"/>
-                                <w:sz w:val="20"/>
-                                <w:szCs w:val="20"/>
-                              </w:rPr>
-                              <w:t>―</w:t>
-                            </w:r>
-                            <w:r>
-                              <w:rPr>
-                                <w:rFonts w:ascii="Meiryo UI" w:eastAsia="Meiryo UI" w:hAnsi="Meiryo UI" w:cs="Meiryo UI" w:hint="eastAsia"/>
-                                <w:color w:val="000000"/>
-                                <w:sz w:val="20"/>
-                                <w:szCs w:val="20"/>
-                              </w:rPr>
-                              <w:t>――</w:t>
+                                <w:rFonts w:ascii="Calibri" w:hAnsi="Calibri"/>
+                                <w:color w:val="000000"/>
+                                <w:sz w:val="20"/>
+                                <w:szCs w:val="20"/>
+                              </w:rPr>
+                              <w:tab/>
                             </w:r>
                             <w:r>
                               <w:rPr>
@@ -5345,16 +5483,7 @@
                                 <w:sz w:val="20"/>
                                 <w:szCs w:val="20"/>
                               </w:rPr>
-                              <w:tab/>
-                            </w:r>
-                            <w:r>
-                              <w:rPr>
-                                <w:rFonts w:ascii="Calibri" w:hAnsi="Calibri"/>
-                                <w:color w:val="000000"/>
-                                <w:sz w:val="20"/>
-                                <w:szCs w:val="20"/>
-                              </w:rPr>
-                              <w:t xml:space="preserve"> 80</w:t>
+                              <w:t>78</w:t>
                             </w:r>
                           </w:p>
                           <w:p>
@@ -5371,18 +5500,18 @@
                                 <w:sz w:val="20"/>
                                 <w:szCs w:val="20"/>
                               </w:rPr>
-                              <w:t>ホルム</w:t>
-                            </w:r>
-                            <w:r>
-                              <w:rPr>
-                                <w:rFonts w:ascii="Calibri" w:hAnsi="MS Mincho" w:hint="eastAsia"/>
+                              <w:t>本村　真人</w:t>
+                            </w:r>
+                            <w:r>
+                              <w:rPr>
+                                <w:rFonts w:ascii="Calibri" w:hAnsi="Calibri"/>
                                 <w:b/>
                                 <w:bCs/>
                                 <w:color w:val="000000"/>
                                 <w:sz w:val="20"/>
                                 <w:szCs w:val="20"/>
                               </w:rPr>
-                              <w:t>・</w:t>
+                              <w:tab/>
                             </w:r>
                             <w:r>
                               <w:rPr>
@@ -5393,108 +5522,87 @@
                                 <w:sz w:val="20"/>
                                 <w:szCs w:val="20"/>
                               </w:rPr>
-                              <w:t>ぺッター</w:t>
-                            </w:r>
-                            <w:r>
-                              <w:rPr>
-                                <w:rFonts w:ascii="Calibri" w:hAnsi="MS Mincho" w:hint="eastAsia"/>
-                                <w:b/>
-                                <w:bCs/>
-                                <w:color w:val="000000"/>
-                                <w:w w:val="96"/>
-                                <w:sz w:val="20"/>
-                                <w:szCs w:val="20"/>
-                              </w:rPr>
-                              <w:t xml:space="preserve">　</w:t>
-                            </w:r>
-                            <w:r>
-                              <w:rPr>
-                                <w:rFonts w:ascii="Calibri" w:hAnsi="Calibri"/>
-                                <w:b/>
-                                <w:bCs/>
-                                <w:color w:val="000000"/>
-                                <w:w w:val="96"/>
+                              <w:t xml:space="preserve">　　　</w:t>
+                            </w:r>
+                            <w:r>
+                              <w:rPr>
+                                <w:rFonts w:ascii="Calibri" w:hAnsi="MS Mincho" w:hint="eastAsia"/>
+                                <w:color w:val="000000"/>
+                                <w:sz w:val="20"/>
+                                <w:szCs w:val="20"/>
+                              </w:rPr>
+                              <w:t>●</w:t>
+                            </w:r>
+                            <w:r>
+                              <w:rPr>
+                                <w:rFonts w:ascii="Calibri" w:hAnsi="MS Mincho" w:hint="eastAsia"/>
+                                <w:color w:val="000000"/>
+                                <w:sz w:val="20"/>
+                                <w:szCs w:val="20"/>
+                              </w:rPr>
+                              <w:t>ディープラーニング</w:t>
+                            </w:r>
+                            <w:r>
+                              <w:rPr>
+                                <w:rFonts w:ascii="Calibri" w:hAnsi="MS Mincho" w:hint="eastAsia"/>
+                                <w:color w:val="000000"/>
+                                <w:sz w:val="20"/>
+                                <w:szCs w:val="20"/>
+                              </w:rPr>
+                              <w:t>／</w:t>
+                            </w:r>
+                            <w:r>
+                              <w:rPr>
+                                <w:rFonts w:ascii="Calibri" w:hAnsi="MS Mincho" w:hint="eastAsia"/>
+                                <w:color w:val="000000"/>
+                                <w:sz w:val="20"/>
+                                <w:szCs w:val="20"/>
+                              </w:rPr>
+                              <w:t>アニーリング等のプロセッサ</w:t>
+                            </w:r>
+                            <w:r>
+                              <w:rPr>
+                                <w:rFonts w:ascii="Calibri" w:hAnsi="MS Mincho" w:hint="eastAsia"/>
+                                <w:color w:val="000000"/>
                                 <w:sz w:val="20"/>
                                 <w:szCs w:val="20"/>
                               </w:rPr>
                               <w:t xml:space="preserve"> </w:t>
                             </w:r>
-                            <w:r>
-                              <w:rPr>
-                                <w:rFonts w:ascii="Calibri" w:hAnsi="Calibri"/>
-                                <w:b/>
-                                <w:bCs/>
-                                <w:color w:val="000000"/>
-                                <w:w w:val="96"/>
-                                <w:sz w:val="20"/>
-                                <w:szCs w:val="20"/>
-                              </w:rPr>
-                              <w:t xml:space="preserve"> </w:t>
-                            </w:r>
-                            <w:r>
-                              <w:rPr>
-                                <w:rFonts w:ascii="Calibri" w:hAnsi="Calibri"/>
-                                <w:b/>
-                                <w:bCs/>
-                                <w:color w:val="000000"/>
-                                <w:w w:val="96"/>
-                                <w:sz w:val="18"/>
-                                <w:szCs w:val="18"/>
-                              </w:rPr>
-                              <w:t xml:space="preserve"> </w:t>
-                            </w:r>
-                            <w:r>
-                              <w:rPr>
-                                <w:rFonts w:ascii="Calibri" w:hAnsi="MS Mincho" w:hint="eastAsia"/>
-                                <w:color w:val="000000"/>
-                                <w:sz w:val="20"/>
-                                <w:szCs w:val="20"/>
-                              </w:rPr>
-                              <w:t>●</w:t>
-                            </w:r>
-                            <w:bookmarkStart w:id="35" w:name="OLE_LINK267"/>
-                            <w:bookmarkStart w:id="36" w:name="OLE_LINK268"/>
-                            <w:r>
-                              <w:rPr>
-                                <w:rFonts w:ascii="Calibri" w:hAnsi="MS Mincho" w:hint="eastAsia"/>
-                                <w:color w:val="000000"/>
-                                <w:sz w:val="20"/>
-                                <w:szCs w:val="20"/>
-                              </w:rPr>
-                              <w:t>ネットワーク</w:t>
-                            </w:r>
-                            <w:r>
-                              <w:rPr>
-                                <w:rFonts w:ascii="Calibri" w:hAnsi="MS Mincho" w:hint="eastAsia"/>
-                                <w:color w:val="000000"/>
-                                <w:sz w:val="20"/>
-                                <w:szCs w:val="20"/>
-                              </w:rPr>
-                              <w:t>科学</w:t>
-                            </w:r>
-                            <w:r>
-                              <w:rPr>
-                                <w:rFonts w:ascii="Calibri" w:hAnsi="MS Mincho" w:hint="eastAsia"/>
-                                <w:color w:val="000000"/>
-                                <w:sz w:val="20"/>
-                                <w:szCs w:val="20"/>
-                              </w:rPr>
-                              <w:t>、</w:t>
-                            </w:r>
-                            <w:r>
-                              <w:rPr>
-                                <w:rFonts w:ascii="Calibri" w:hAnsi="MS Mincho" w:hint="eastAsia"/>
-                                <w:color w:val="000000"/>
-                                <w:sz w:val="20"/>
-                                <w:szCs w:val="20"/>
-                              </w:rPr>
-                              <w:t>計算社会科学、デジタル疫学</w:t>
+                            <w:bookmarkStart w:id="35" w:name="OLE_LINK258"/>
+                            <w:bookmarkStart w:id="36" w:name="OLE_LINK259"/>
+                            <w:r>
+                              <w:rPr>
+                                <w:rFonts w:ascii="Meiryo UI" w:eastAsia="Meiryo UI" w:hAnsi="Meiryo UI" w:cs="Meiryo UI" w:hint="eastAsia"/>
+                                <w:color w:val="000000"/>
+                                <w:sz w:val="20"/>
+                                <w:szCs w:val="20"/>
+                              </w:rPr>
+                              <w:t>―</w:t>
                             </w:r>
                             <w:bookmarkEnd w:id="35"/>
                             <w:bookmarkEnd w:id="36"/>
                             <w:r>
                               <w:rPr>
-                                <w:rFonts w:ascii="Calibri" w:hAnsi="MS Mincho" w:hint="eastAsia"/>
+                                <w:rFonts w:ascii="Meiryo UI" w:eastAsia="Meiryo UI" w:hAnsi="Meiryo UI" w:cs="Meiryo UI" w:hint="eastAsia"/>
+                                <w:color w:val="000000"/>
+                                <w:sz w:val="20"/>
+                                <w:szCs w:val="20"/>
+                              </w:rPr>
+                              <w:t>――――――――</w:t>
+                            </w:r>
+                            <w:r>
+                              <w:rPr>
+                                <w:rFonts w:ascii="Meiryo UI" w:eastAsia="Meiryo UI" w:hAnsi="Meiryo UI" w:cs="Meiryo UI" w:hint="eastAsia"/>
+                                <w:color w:val="000000"/>
+                                <w:sz w:val="20"/>
+                                <w:szCs w:val="20"/>
+                              </w:rPr>
+                              <w:t>――――</w:t>
+                            </w:r>
+                            <w:r>
+                              <w:rPr>
+                                <w:rFonts w:ascii="Calibri" w:hAnsi="Calibri"/>
                                 <w:color w:val="000000"/>
                                 <w:sz w:val="20"/>
                                 <w:szCs w:val="20"/>
@@ -5503,33 +5611,6 @@
                             </w:r>
                             <w:r>
                               <w:rPr>
-                                <w:rFonts w:ascii="Meiryo UI" w:eastAsia="Meiryo UI" w:hAnsi="Meiryo UI" w:cs="Meiryo UI" w:hint="eastAsia"/>
-                                <w:color w:val="000000"/>
-                                <w:sz w:val="20"/>
-                                <w:szCs w:val="20"/>
-                              </w:rPr>
-                              <w:t>――</w:t>
-                            </w:r>
-                            <w:r>
-                              <w:rPr>
-                                <w:rFonts w:ascii="Meiryo UI" w:eastAsia="Meiryo UI" w:hAnsi="Meiryo UI" w:cs="Meiryo UI" w:hint="eastAsia"/>
-                                <w:color w:val="000000"/>
-                                <w:sz w:val="20"/>
-                                <w:szCs w:val="20"/>
-                              </w:rPr>
-                              <w:t>―</w:t>
-                            </w:r>
-                            <w:r>
-                              <w:rPr>
-                                <w:rFonts w:ascii="Meiryo UI" w:eastAsia="Meiryo UI" w:hAnsi="Meiryo UI" w:cs="Meiryo UI" w:hint="eastAsia"/>
-                                <w:color w:val="000000"/>
-                                <w:sz w:val="20"/>
-                                <w:szCs w:val="20"/>
-                              </w:rPr>
-                              <w:t xml:space="preserve">――――――――――― </w:t>
-                            </w:r>
-                            <w:r>
-                              <w:rPr>
                                 <w:rFonts w:ascii="Calibri" w:hAnsi="Calibri"/>
                                 <w:color w:val="000000"/>
                                 <w:sz w:val="20"/>
@@ -5544,7 +5625,25 @@
                                 <w:sz w:val="20"/>
                                 <w:szCs w:val="20"/>
                               </w:rPr>
-                              <w:t xml:space="preserve"> 82</w:t>
+                              <w:t xml:space="preserve"> </w:t>
+                            </w:r>
+                            <w:r>
+                              <w:rPr>
+                                <w:rFonts w:ascii="Calibri" w:hAnsi="Calibri"/>
+                                <w:color w:val="000000"/>
+                                <w:sz w:val="20"/>
+                                <w:szCs w:val="20"/>
+                              </w:rPr>
+                              <w:t>8</w:t>
+                            </w:r>
+                            <w:r>
+                              <w:rPr>
+                                <w:rFonts w:ascii="Calibri" w:hAnsi="Calibri"/>
+                                <w:color w:val="000000"/>
+                                <w:sz w:val="20"/>
+                                <w:szCs w:val="20"/>
+                              </w:rPr>
+                              <w:t>0</w:t>
                             </w:r>
                           </w:p>
                           <w:p>
@@ -5561,13 +5660,11 @@
                                 <w:sz w:val="20"/>
                                 <w:szCs w:val="20"/>
                               </w:rPr>
-                              <w:t>松本隆太郎</w:t>
-                            </w:r>
-                            <w:r>
-                              <w:rPr>
-                                <w:rFonts w:ascii="Calibri" w:hAnsi="Calibri"/>
-                                <w:b/>
-                                <w:bCs/>
+                              <w:t>山岡　克式</w:t>
+                            </w:r>
+                            <w:r>
+                              <w:rPr>
+                                <w:rFonts w:ascii="Calibri" w:hAnsi="Calibri"/>
                                 <w:color w:val="000000"/>
                                 <w:sz w:val="20"/>
                                 <w:szCs w:val="20"/>
@@ -5577,22 +5674,11 @@
                             <w:r>
                               <w:rPr>
                                 <w:rFonts w:ascii="Calibri" w:hAnsi="MS Mincho" w:hint="eastAsia"/>
-                                <w:b/>
-                                <w:bCs/>
-                                <w:color w:val="000000"/>
-                                <w:sz w:val="20"/>
-                                <w:szCs w:val="20"/>
-                              </w:rPr>
-                              <w:t xml:space="preserve">　　　</w:t>
-                            </w:r>
-                            <w:r>
-                              <w:rPr>
-                                <w:rFonts w:ascii="Calibri" w:hAnsi="MS Mincho" w:hint="eastAsia"/>
-                                <w:color w:val="000000"/>
-                                <w:sz w:val="20"/>
-                                <w:szCs w:val="20"/>
-                              </w:rPr>
-                              <w:t>●量子情報理論、ネットワーク符号化、情報理論的セキュリティ</w:t>
+                                <w:color w:val="000000"/>
+                                <w:sz w:val="20"/>
+                                <w:szCs w:val="20"/>
+                              </w:rPr>
+                              <w:t xml:space="preserve">　　　●情報通信ネットワーク（インターネット、電話網、新世代ネットワーク）</w:t>
                             </w:r>
                             <w:r>
                               <w:rPr>
@@ -5628,7 +5714,7 @@
                                 <w:sz w:val="20"/>
                                 <w:szCs w:val="20"/>
                               </w:rPr>
-                              <w:t>――――――</w:t>
+                              <w:t>―</w:t>
                             </w:r>
                             <w:r>
                               <w:rPr>
@@ -5655,7 +5741,25 @@
                                 <w:sz w:val="20"/>
                                 <w:szCs w:val="20"/>
                               </w:rPr>
-                              <w:t xml:space="preserve"> 84</w:t>
+                              <w:t xml:space="preserve"> </w:t>
+                            </w:r>
+                            <w:r>
+                              <w:rPr>
+                                <w:rFonts w:ascii="Calibri" w:hAnsi="Calibri"/>
+                                <w:color w:val="000000"/>
+                                <w:sz w:val="20"/>
+                                <w:szCs w:val="20"/>
+                              </w:rPr>
+                              <w:t>8</w:t>
+                            </w:r>
+                            <w:r>
+                              <w:rPr>
+                                <w:rFonts w:ascii="Calibri" w:hAnsi="Calibri"/>
+                                <w:color w:val="000000"/>
+                                <w:sz w:val="20"/>
+                                <w:szCs w:val="20"/>
+                              </w:rPr>
+                              <w:t>2</w:t>
                             </w:r>
                           </w:p>
                           <w:p>
@@ -5672,13 +5776,11 @@
                                 <w:sz w:val="20"/>
                                 <w:szCs w:val="20"/>
                               </w:rPr>
-                              <w:t>本村　真人</w:t>
-                            </w:r>
-                            <w:r>
-                              <w:rPr>
-                                <w:rFonts w:ascii="Calibri" w:hAnsi="Calibri"/>
-                                <w:b/>
-                                <w:bCs/>
+                              <w:t>山口　雅浩</w:t>
+                            </w:r>
+                            <w:r>
+                              <w:rPr>
+                                <w:rFonts w:ascii="Calibri" w:hAnsi="Calibri"/>
                                 <w:color w:val="000000"/>
                                 <w:sz w:val="20"/>
                                 <w:szCs w:val="20"/>
@@ -5688,61 +5790,21 @@
                             <w:r>
                               <w:rPr>
                                 <w:rFonts w:ascii="Calibri" w:hAnsi="MS Mincho" w:hint="eastAsia"/>
-                                <w:b/>
-                                <w:bCs/>
-                                <w:color w:val="000000"/>
-                                <w:sz w:val="20"/>
-                                <w:szCs w:val="20"/>
-                              </w:rPr>
-                              <w:t xml:space="preserve">　　　</w:t>
-                            </w:r>
-                            <w:r>
-                              <w:rPr>
-                                <w:rFonts w:ascii="Calibri" w:hAnsi="MS Mincho" w:hint="eastAsia"/>
-                                <w:color w:val="000000"/>
-                                <w:sz w:val="20"/>
-                                <w:szCs w:val="20"/>
-                              </w:rPr>
-                              <w:t>●</w:t>
-                            </w:r>
-                            <w:r>
-                              <w:rPr>
-                                <w:rFonts w:ascii="Calibri" w:hAnsi="MS Mincho" w:hint="eastAsia"/>
-                                <w:color w:val="000000"/>
-                                <w:sz w:val="20"/>
-                                <w:szCs w:val="20"/>
-                              </w:rPr>
-                              <w:t>ディープラーニング</w:t>
-                            </w:r>
-                            <w:r>
-                              <w:rPr>
-                                <w:rFonts w:ascii="Calibri" w:hAnsi="MS Mincho" w:hint="eastAsia"/>
-                                <w:color w:val="000000"/>
-                                <w:sz w:val="20"/>
-                                <w:szCs w:val="20"/>
-                              </w:rPr>
-                              <w:t>／</w:t>
-                            </w:r>
-                            <w:r>
-                              <w:rPr>
-                                <w:rFonts w:ascii="Calibri" w:hAnsi="MS Mincho" w:hint="eastAsia"/>
-                                <w:color w:val="000000"/>
-                                <w:sz w:val="20"/>
-                                <w:szCs w:val="20"/>
-                              </w:rPr>
-                              <w:t>アニーリング等のプロセッサ</w:t>
-                            </w:r>
-                            <w:r>
-                              <w:rPr>
-                                <w:rFonts w:ascii="Calibri" w:hAnsi="MS Mincho" w:hint="eastAsia"/>
+                                <w:color w:val="000000"/>
+                                <w:sz w:val="20"/>
+                                <w:szCs w:val="20"/>
+                              </w:rPr>
+                              <w:t xml:space="preserve">　　　●光工学、画像工学、ホログラフィー、分光画像</w:t>
+                            </w:r>
+                            <w:r>
+                              <w:rPr>
+                                <w:rFonts w:ascii="Calibri" w:hAnsi="Calibri"/>
                                 <w:color w:val="000000"/>
                                 <w:sz w:val="20"/>
                                 <w:szCs w:val="20"/>
                               </w:rPr>
                               <w:t xml:space="preserve"> </w:t>
                             </w:r>
-                            <w:bookmarkStart w:id="37" w:name="OLE_LINK258"/>
-                            <w:bookmarkStart w:id="38" w:name="OLE_LINK259"/>
                             <w:r>
                               <w:rPr>
                                 <w:rFonts w:ascii="Meiryo UI" w:eastAsia="Meiryo UI" w:hAnsi="Meiryo UI" w:cs="Meiryo UI" w:hint="eastAsia"/>
@@ -5752,25 +5814,23 @@
                               </w:rPr>
                               <w:t>―</w:t>
                             </w:r>
-                            <w:bookmarkEnd w:id="37"/>
-                            <w:bookmarkEnd w:id="38"/>
-                            <w:r>
-                              <w:rPr>
-                                <w:rFonts w:ascii="Meiryo UI" w:eastAsia="Meiryo UI" w:hAnsi="Meiryo UI" w:cs="Meiryo UI" w:hint="eastAsia"/>
-                                <w:color w:val="000000"/>
-                                <w:sz w:val="20"/>
-                                <w:szCs w:val="20"/>
-                              </w:rPr>
-                              <w:t>――――――――</w:t>
-                            </w:r>
-                            <w:r>
-                              <w:rPr>
-                                <w:rFonts w:ascii="Meiryo UI" w:eastAsia="Meiryo UI" w:hAnsi="Meiryo UI" w:cs="Meiryo UI" w:hint="eastAsia"/>
-                                <w:color w:val="000000"/>
-                                <w:sz w:val="20"/>
-                                <w:szCs w:val="20"/>
-                              </w:rPr>
-                              <w:t>――――</w:t>
+                            <w:r>
+                              <w:rPr>
+                                <w:rFonts w:ascii="Meiryo UI" w:eastAsia="Meiryo UI" w:hAnsi="Meiryo UI" w:cs="Meiryo UI" w:hint="eastAsia"/>
+                                <w:color w:val="000000"/>
+                                <w:sz w:val="20"/>
+                                <w:szCs w:val="20"/>
+                              </w:rPr>
+                              <w:t>―</w:t>
+                            </w:r>
+                            <w:r>
+                              <w:rPr>
+                                <w:rFonts w:ascii="Meiryo UI" w:eastAsia="Meiryo UI" w:hAnsi="Meiryo UI" w:cs="Meiryo UI" w:hint="eastAsia"/>
+                                <w:color w:val="000000"/>
+                                <w:sz w:val="20"/>
+                                <w:szCs w:val="20"/>
+                              </w:rPr>
+                              <w:t>―――――――――――――</w:t>
                             </w:r>
                             <w:r>
                               <w:rPr>
@@ -5806,16 +5866,7 @@
                                 <w:sz w:val="20"/>
                                 <w:szCs w:val="20"/>
                               </w:rPr>
-                              <w:t>8</w:t>
-                            </w:r>
-                            <w:r>
-                              <w:rPr>
-                                <w:rFonts w:ascii="Calibri" w:hAnsi="Calibri"/>
-                                <w:color w:val="000000"/>
-                                <w:sz w:val="20"/>
-                                <w:szCs w:val="20"/>
-                              </w:rPr>
-                              <w:t>6</w:t>
+                              <w:t>84</w:t>
                             </w:r>
                           </w:p>
                           <w:p>
@@ -5832,11 +5883,13 @@
                                 <w:sz w:val="20"/>
                                 <w:szCs w:val="20"/>
                               </w:rPr>
-                              <w:t>山岡　克式</w:t>
-                            </w:r>
-                            <w:r>
-                              <w:rPr>
-                                <w:rFonts w:ascii="Calibri" w:hAnsi="Calibri"/>
+                              <w:t>山田　功</w:t>
+                            </w:r>
+                            <w:r>
+                              <w:rPr>
+                                <w:rFonts w:ascii="Calibri" w:hAnsi="Calibri"/>
+                                <w:b/>
+                                <w:bCs/>
                                 <w:color w:val="000000"/>
                                 <w:sz w:val="20"/>
                                 <w:szCs w:val="20"/>
@@ -5846,11 +5899,31 @@
                             <w:r>
                               <w:rPr>
                                 <w:rFonts w:ascii="Calibri" w:hAnsi="MS Mincho" w:hint="eastAsia"/>
-                                <w:color w:val="000000"/>
-                                <w:sz w:val="20"/>
-                                <w:szCs w:val="20"/>
-                              </w:rPr>
-                              <w:t xml:space="preserve">　　　●情報通信ネットワーク（インターネット、電話網、新世代ネットワーク）</w:t>
+                                <w:b/>
+                                <w:bCs/>
+                                <w:color w:val="000000"/>
+                                <w:sz w:val="20"/>
+                                <w:szCs w:val="20"/>
+                              </w:rPr>
+                              <w:t xml:space="preserve">　　　</w:t>
+                            </w:r>
+                            <w:r>
+                              <w:rPr>
+                                <w:rFonts w:ascii="Calibri" w:hAnsi="MS Mincho" w:hint="eastAsia"/>
+                                <w:color w:val="000000"/>
+                                <w:sz w:val="20"/>
+                                <w:szCs w:val="20"/>
+                              </w:rPr>
+                              <w:t>●信号処理、逆問題、</w:t>
+                            </w:r>
+                            <w:r>
+                              <w:rPr>
+                                <w:rFonts w:ascii="Calibri" w:hAnsi="MS Mincho" w:hint="eastAsia"/>
+                                <w:color w:val="000000"/>
+                                <w:sz w:val="20"/>
+                                <w:szCs w:val="20"/>
+                              </w:rPr>
+                              <w:t>最適化、機械学習</w:t>
                             </w:r>
                             <w:r>
                               <w:rPr>
@@ -5861,6 +5934,8 @@
                               </w:rPr>
                               <w:t xml:space="preserve"> </w:t>
                             </w:r>
+                            <w:bookmarkStart w:id="37" w:name="OLE_LINK260"/>
+                            <w:bookmarkStart w:id="38" w:name="OLE_LINK261"/>
                             <w:r>
                               <w:rPr>
                                 <w:rFonts w:ascii="Meiryo UI" w:eastAsia="Meiryo UI" w:hAnsi="Meiryo UI" w:cs="Meiryo UI" w:hint="eastAsia"/>
@@ -5870,6 +5945,8 @@
                               </w:rPr>
                               <w:t>―</w:t>
                             </w:r>
+                            <w:bookmarkEnd w:id="37"/>
+                            <w:bookmarkEnd w:id="38"/>
                             <w:r>
                               <w:rPr>
                                 <w:rFonts w:ascii="Meiryo UI" w:eastAsia="Meiryo UI" w:hAnsi="Meiryo UI" w:cs="Meiryo UI" w:hint="eastAsia"/>
@@ -5890,6 +5967,24 @@
                             </w:r>
                             <w:r>
                               <w:rPr>
+                                <w:rFonts w:ascii="Meiryo UI" w:eastAsia="Meiryo UI" w:hAnsi="Meiryo UI" w:cs="Meiryo UI" w:hint="eastAsia"/>
+                                <w:color w:val="000000"/>
+                                <w:sz w:val="20"/>
+                                <w:szCs w:val="20"/>
+                              </w:rPr>
+                              <w:t>―――――――――</w:t>
+                            </w:r>
+                            <w:r>
+                              <w:rPr>
+                                <w:rFonts w:ascii="Meiryo UI" w:eastAsia="Meiryo UI" w:hAnsi="Meiryo UI" w:cs="Meiryo UI" w:hint="eastAsia"/>
+                                <w:color w:val="000000"/>
+                                <w:sz w:val="20"/>
+                                <w:szCs w:val="20"/>
+                              </w:rPr>
+                              <w:t>―――――――</w:t>
+                            </w:r>
+                            <w:r>
+                              <w:rPr>
                                 <w:rFonts w:ascii="Calibri" w:hAnsi="Calibri"/>
                                 <w:color w:val="000000"/>
                                 <w:sz w:val="20"/>
@@ -5922,16 +6017,7 @@
                                 <w:sz w:val="20"/>
                                 <w:szCs w:val="20"/>
                               </w:rPr>
-                              <w:t>8</w:t>
-                            </w:r>
-                            <w:r>
-                              <w:rPr>
-                                <w:rFonts w:ascii="Calibri" w:hAnsi="Calibri"/>
-                                <w:color w:val="000000"/>
-                                <w:sz w:val="20"/>
-                                <w:szCs w:val="20"/>
-                              </w:rPr>
-                              <w:t>8</w:t>
+                              <w:t>86</w:t>
                             </w:r>
                           </w:p>
                           <w:p>
@@ -5948,11 +6034,13 @@
                                 <w:sz w:val="20"/>
                                 <w:szCs w:val="20"/>
                               </w:rPr>
-                              <w:t>山口　雅浩</w:t>
-                            </w:r>
-                            <w:r>
-                              <w:rPr>
-                                <w:rFonts w:ascii="Calibri" w:hAnsi="Calibri"/>
+                              <w:t>劉　載勲</w:t>
+                            </w:r>
+                            <w:r>
+                              <w:rPr>
+                                <w:rFonts w:ascii="Calibri" w:hAnsi="Calibri"/>
+                                <w:b/>
+                                <w:bCs/>
                                 <w:color w:val="000000"/>
                                 <w:sz w:val="20"/>
                                 <w:szCs w:val="20"/>
@@ -5962,21 +6050,52 @@
                             <w:r>
                               <w:rPr>
                                 <w:rFonts w:ascii="Calibri" w:hAnsi="MS Mincho" w:hint="eastAsia"/>
-                                <w:color w:val="000000"/>
-                                <w:sz w:val="20"/>
-                                <w:szCs w:val="20"/>
-                              </w:rPr>
-                              <w:t xml:space="preserve">　　　●光工学、画像工学、ホログラフィー、分光画像</w:t>
-                            </w:r>
-                            <w:r>
-                              <w:rPr>
-                                <w:rFonts w:ascii="Calibri" w:hAnsi="Calibri"/>
+                                <w:b/>
+                                <w:bCs/>
+                                <w:color w:val="000000"/>
+                                <w:sz w:val="20"/>
+                                <w:szCs w:val="20"/>
+                              </w:rPr>
+                              <w:t xml:space="preserve">　　　</w:t>
+                            </w:r>
+                            <w:r>
+                              <w:rPr>
+                                <w:rFonts w:ascii="Calibri" w:hAnsi="MS Mincho" w:hint="eastAsia"/>
+                                <w:color w:val="000000"/>
+                                <w:sz w:val="20"/>
+                                <w:szCs w:val="20"/>
+                              </w:rPr>
+                              <w:t>●コンピュータビジョン、</w:t>
+                            </w:r>
+                            <w:r>
+                              <w:rPr>
+                                <w:rFonts w:ascii="Calibri" w:hAnsi="MS Mincho" w:hint="eastAsia"/>
+                                <w:color w:val="000000"/>
+                                <w:sz w:val="20"/>
+                                <w:szCs w:val="20"/>
+                              </w:rPr>
+                              <w:t>ＤＮＮ</w:t>
+                            </w:r>
+                            <w:r>
+                              <w:rPr>
+                                <w:rFonts w:ascii="Calibri" w:hAnsi="MS Mincho" w:hint="eastAsia"/>
+                                <w:color w:val="000000"/>
+                                <w:sz w:val="20"/>
+                                <w:szCs w:val="20"/>
+                              </w:rPr>
+                              <w:t>プロセッサ</w:t>
+                            </w:r>
+                            <w:r>
+                              <w:rPr>
+                                <w:rFonts w:ascii="Calibri" w:hAnsi="MS Mincho" w:hint="eastAsia"/>
                                 <w:color w:val="000000"/>
                                 <w:sz w:val="20"/>
                                 <w:szCs w:val="20"/>
                               </w:rPr>
                               <w:t xml:space="preserve"> </w:t>
                             </w:r>
+                            <w:bookmarkStart w:id="39" w:name="OLE_LINK262"/>
+                            <w:bookmarkStart w:id="40" w:name="OLE_LINK263"/>
                             <w:r>
                               <w:rPr>
                                 <w:rFonts w:ascii="Meiryo UI" w:eastAsia="Meiryo UI" w:hAnsi="Meiryo UI" w:cs="Meiryo UI" w:hint="eastAsia"/>
@@ -5986,23 +6105,25 @@
                               </w:rPr>
                               <w:t>―</w:t>
                             </w:r>
-                            <w:r>
-                              <w:rPr>
-                                <w:rFonts w:ascii="Meiryo UI" w:eastAsia="Meiryo UI" w:hAnsi="Meiryo UI" w:cs="Meiryo UI" w:hint="eastAsia"/>
-                                <w:color w:val="000000"/>
-                                <w:sz w:val="20"/>
-                                <w:szCs w:val="20"/>
-                              </w:rPr>
-                              <w:t>―</w:t>
-                            </w:r>
-                            <w:r>
-                              <w:rPr>
-                                <w:rFonts w:ascii="Meiryo UI" w:eastAsia="Meiryo UI" w:hAnsi="Meiryo UI" w:cs="Meiryo UI" w:hint="eastAsia"/>
-                                <w:color w:val="000000"/>
-                                <w:sz w:val="20"/>
-                                <w:szCs w:val="20"/>
-                              </w:rPr>
-                              <w:t>―――――――――――――</w:t>
+                            <w:bookmarkEnd w:id="39"/>
+                            <w:bookmarkEnd w:id="40"/>
+                            <w:r>
+                              <w:rPr>
+                                <w:rFonts w:ascii="Meiryo UI" w:eastAsia="Meiryo UI" w:hAnsi="Meiryo UI" w:cs="Meiryo UI" w:hint="eastAsia"/>
+                                <w:color w:val="000000"/>
+                                <w:sz w:val="20"/>
+                                <w:szCs w:val="20"/>
+                              </w:rPr>
+                              <w:t>―――――――――――</w:t>
+                            </w:r>
+                            <w:r>
+                              <w:rPr>
+                                <w:rFonts w:ascii="Meiryo UI" w:eastAsia="Meiryo UI" w:hAnsi="Meiryo UI" w:cs="Meiryo UI" w:hint="eastAsia"/>
+                                <w:color w:val="000000"/>
+                                <w:sz w:val="20"/>
+                                <w:szCs w:val="20"/>
+                              </w:rPr>
+                              <w:t>―――――</w:t>
                             </w:r>
                             <w:r>
                               <w:rPr>
@@ -6029,7 +6150,16 @@
                                 <w:sz w:val="20"/>
                                 <w:szCs w:val="20"/>
                               </w:rPr>
-                              <w:t xml:space="preserve"> 90</w:t>
+                              <w:t xml:space="preserve"> </w:t>
+                            </w:r>
+                            <w:r>
+                              <w:rPr>
+                                <w:rFonts w:ascii="Calibri" w:hAnsi="Calibri"/>
+                                <w:color w:val="000000"/>
+                                <w:sz w:val="20"/>
+                                <w:szCs w:val="20"/>
+                              </w:rPr>
+                              <w:t>88</w:t>
                             </w:r>
                           </w:p>
                           <w:p>
@@ -6046,7 +6176,7 @@
                                 <w:sz w:val="20"/>
                                 <w:szCs w:val="20"/>
                               </w:rPr>
-                              <w:t>山田　功</w:t>
+                              <w:t>吉村奈津江</w:t>
                             </w:r>
                             <w:r>
                               <w:rPr>
@@ -6077,83 +6207,25 @@
                                 <w:sz w:val="20"/>
                                 <w:szCs w:val="20"/>
                               </w:rPr>
-                              <w:t>●信号処理、逆問題、</w:t>
-                            </w:r>
-                            <w:r>
-                              <w:rPr>
-                                <w:rFonts w:ascii="Calibri" w:hAnsi="MS Mincho" w:hint="eastAsia"/>
-                                <w:color w:val="000000"/>
-                                <w:sz w:val="20"/>
-                                <w:szCs w:val="20"/>
-                              </w:rPr>
-                              <w:t>最適化、機械学習</w:t>
-                            </w:r>
-                            <w:r>
-                              <w:rPr>
-                                <w:rFonts w:ascii="Calibri" w:hAnsi="Calibri"/>
-                                <w:color w:val="000000"/>
-                                <w:sz w:val="20"/>
-                                <w:szCs w:val="20"/>
-                              </w:rPr>
-                              <w:t xml:space="preserve"> </w:t>
-                            </w:r>
-                            <w:bookmarkStart w:id="39" w:name="OLE_LINK260"/>
-                            <w:bookmarkStart w:id="40" w:name="OLE_LINK261"/>
-                            <w:r>
-                              <w:rPr>
-                                <w:rFonts w:ascii="Meiryo UI" w:eastAsia="Meiryo UI" w:hAnsi="Meiryo UI" w:cs="Meiryo UI" w:hint="eastAsia"/>
-                                <w:color w:val="000000"/>
-                                <w:sz w:val="20"/>
-                                <w:szCs w:val="20"/>
-                              </w:rPr>
-                              <w:t>―</w:t>
-                            </w:r>
-                            <w:bookmarkEnd w:id="39"/>
-                            <w:bookmarkEnd w:id="40"/>
-                            <w:r>
-                              <w:rPr>
-                                <w:rFonts w:ascii="Meiryo UI" w:eastAsia="Meiryo UI" w:hAnsi="Meiryo UI" w:cs="Meiryo UI" w:hint="eastAsia"/>
-                                <w:color w:val="000000"/>
-                                <w:sz w:val="20"/>
-                                <w:szCs w:val="20"/>
-                              </w:rPr>
-                              <w:t>―</w:t>
-                            </w:r>
-                            <w:r>
-                              <w:rPr>
-                                <w:rFonts w:ascii="Meiryo UI" w:eastAsia="Meiryo UI" w:hAnsi="Meiryo UI" w:cs="Meiryo UI" w:hint="eastAsia"/>
-                                <w:color w:val="000000"/>
-                                <w:sz w:val="20"/>
-                                <w:szCs w:val="20"/>
-                              </w:rPr>
-                              <w:t>―</w:t>
-                            </w:r>
-                            <w:r>
-                              <w:rPr>
-                                <w:rFonts w:ascii="Meiryo UI" w:eastAsia="Meiryo UI" w:hAnsi="Meiryo UI" w:cs="Meiryo UI" w:hint="eastAsia"/>
-                                <w:color w:val="000000"/>
-                                <w:sz w:val="20"/>
-                                <w:szCs w:val="20"/>
-                              </w:rPr>
-                              <w:t>―――――――――</w:t>
-                            </w:r>
-                            <w:r>
-                              <w:rPr>
-                                <w:rFonts w:ascii="Meiryo UI" w:eastAsia="Meiryo UI" w:hAnsi="Meiryo UI" w:cs="Meiryo UI" w:hint="eastAsia"/>
-                                <w:color w:val="000000"/>
-                                <w:sz w:val="20"/>
-                                <w:szCs w:val="20"/>
-                              </w:rPr>
-                              <w:t>―――――――</w:t>
-                            </w:r>
-                            <w:r>
-                              <w:rPr>
-                                <w:rFonts w:ascii="Calibri" w:hAnsi="Calibri"/>
-                                <w:color w:val="000000"/>
-                                <w:sz w:val="20"/>
-                                <w:szCs w:val="20"/>
-                              </w:rPr>
-                              <w:t xml:space="preserve"> </w:t>
+                              <w:t>●</w:t>
+                            </w:r>
+                            <w:r>
+                              <w:rPr>
+                                <w:rFonts w:ascii="Calibri" w:hAnsi="MS Mincho" w:hint="eastAsia"/>
+                                <w:color w:val="000000"/>
+                                <w:sz w:val="20"/>
+                                <w:szCs w:val="20"/>
+                              </w:rPr>
+                              <w:t>脳情報デコーディング、ブレイン・マシン・インタフェース</w:t>
+                            </w:r>
+                            <w:r>
+                              <w:rPr>
+                                <w:rFonts w:ascii="Meiryo UI" w:eastAsia="Meiryo UI" w:hAnsi="Meiryo UI" w:cs="Meiryo UI" w:hint="eastAsia"/>
+                                <w:color w:val="000000"/>
+                                <w:sz w:val="20"/>
+                                <w:szCs w:val="20"/>
+                              </w:rPr>
+                              <w:t xml:space="preserve"> ―――――――――</w:t>
                             </w:r>
                             <w:r>
                               <w:rPr>
@@ -6171,7 +6243,16 @@
                                 <w:sz w:val="20"/>
                                 <w:szCs w:val="20"/>
                               </w:rPr>
-                              <w:t xml:space="preserve"> 92</w:t>
+                              <w:t xml:space="preserve"> 9</w:t>
+                            </w:r>
+                            <w:r>
+                              <w:rPr>
+                                <w:rFonts w:ascii="Calibri" w:hAnsi="Calibri"/>
+                                <w:color w:val="000000"/>
+                                <w:sz w:val="20"/>
+                                <w:szCs w:val="20"/>
+                              </w:rPr>
+                              <w:t>0</w:t>
                             </w:r>
                           </w:p>
                           <w:p>
@@ -6188,7 +6269,7 @@
                                 <w:sz w:val="20"/>
                                 <w:szCs w:val="20"/>
                               </w:rPr>
-                              <w:t>劉　載勲</w:t>
+                              <w:t>渡辺　義浩</w:t>
                             </w:r>
                             <w:r>
                               <w:rPr>
@@ -6219,25 +6300,16 @@
                                 <w:sz w:val="20"/>
                                 <w:szCs w:val="20"/>
                               </w:rPr>
-                              <w:t>●コンピュータビジョン、</w:t>
-                            </w:r>
-                            <w:r>
-                              <w:rPr>
-                                <w:rFonts w:ascii="Calibri" w:hAnsi="MS Mincho" w:hint="eastAsia"/>
-                                <w:color w:val="000000"/>
-                                <w:sz w:val="20"/>
-                                <w:szCs w:val="20"/>
-                              </w:rPr>
-                              <w:t>ＤＮＮ</w:t>
-                            </w:r>
-                            <w:r>
-                              <w:rPr>
-                                <w:rFonts w:ascii="Calibri" w:hAnsi="MS Mincho" w:hint="eastAsia"/>
-                                <w:color w:val="000000"/>
-                                <w:sz w:val="20"/>
-                                <w:szCs w:val="20"/>
-                              </w:rPr>
-                              <w:t>プロセッサ</w:t>
+                              <w:t>●コンピュータビジョン、拡張現実、デジタルアーカイブ</w:t>
+                            </w:r>
+                            <w:r>
+                              <w:rPr>
+                                <w:rFonts w:ascii="Calibri" w:hAnsi="MS Mincho" w:hint="eastAsia"/>
+                                <w:color w:val="000000"/>
+                                <w:sz w:val="20"/>
+                                <w:szCs w:val="20"/>
+                              </w:rPr>
+                              <w:t>、インタラクション</w:t>
                             </w:r>
                             <w:r>
                               <w:rPr>
@@ -6248,45 +6320,14 @@
                               </w:rPr>
                               <w:t xml:space="preserve"> </w:t>
                             </w:r>
-                            <w:bookmarkStart w:id="41" w:name="OLE_LINK262"/>
-                            <w:bookmarkStart w:id="42" w:name="OLE_LINK263"/>
-                            <w:r>
-                              <w:rPr>
-                                <w:rFonts w:ascii="Meiryo UI" w:eastAsia="Meiryo UI" w:hAnsi="Meiryo UI" w:cs="Meiryo UI" w:hint="eastAsia"/>
-                                <w:color w:val="000000"/>
-                                <w:sz w:val="20"/>
-                                <w:szCs w:val="20"/>
-                              </w:rPr>
-                              <w:t>―</w:t>
-                            </w:r>
-                            <w:bookmarkEnd w:id="41"/>
-                            <w:bookmarkEnd w:id="42"/>
-                            <w:r>
-                              <w:rPr>
-                                <w:rFonts w:ascii="Meiryo UI" w:eastAsia="Meiryo UI" w:hAnsi="Meiryo UI" w:cs="Meiryo UI" w:hint="eastAsia"/>
-                                <w:color w:val="000000"/>
-                                <w:sz w:val="20"/>
-                                <w:szCs w:val="20"/>
-                              </w:rPr>
-                              <w:t>―――――――――――</w:t>
-                            </w:r>
-                            <w:r>
-                              <w:rPr>
-                                <w:rFonts w:ascii="Meiryo UI" w:eastAsia="Meiryo UI" w:hAnsi="Meiryo UI" w:cs="Meiryo UI" w:hint="eastAsia"/>
-                                <w:color w:val="000000"/>
-                                <w:sz w:val="20"/>
-                                <w:szCs w:val="20"/>
-                              </w:rPr>
-                              <w:t>―――――</w:t>
-                            </w:r>
-                            <w:r>
-                              <w:rPr>
-                                <w:rFonts w:ascii="Calibri" w:hAnsi="Calibri"/>
-                                <w:color w:val="000000"/>
-                                <w:sz w:val="20"/>
-                                <w:szCs w:val="20"/>
-                              </w:rPr>
-                              <w:t xml:space="preserve"> </w:t>
+                            <w:r>
+                              <w:rPr>
+                                <w:rFonts w:ascii="Meiryo UI" w:eastAsia="Meiryo UI" w:hAnsi="Meiryo UI" w:cs="Meiryo UI" w:hint="eastAsia"/>
+                                <w:color w:val="000000"/>
+                                <w:sz w:val="20"/>
+                                <w:szCs w:val="20"/>
+                              </w:rPr>
+                              <w:t>――</w:t>
                             </w:r>
                             <w:r>
                               <w:rPr>
@@ -6304,184 +6345,16 @@
                                 <w:sz w:val="20"/>
                                 <w:szCs w:val="20"/>
                               </w:rPr>
-                              <w:t xml:space="preserve"> 94</w:t>
-                            </w:r>
-                          </w:p>
-                          <w:p>
-                            <w:pPr>
-                              <w:spacing w:line="320" w:lineRule="exact"/>
-                              <w:ind w:firstLine="204"/>
-                            </w:pPr>
-                            <w:r>
-                              <w:rPr>
-                                <w:rFonts w:ascii="Calibri" w:hAnsi="MS Mincho" w:hint="eastAsia"/>
-                                <w:b/>
-                                <w:bCs/>
-                                <w:color w:val="000000"/>
-                                <w:sz w:val="20"/>
-                                <w:szCs w:val="20"/>
-                              </w:rPr>
-                              <w:t>吉村奈津江</w:t>
-                            </w:r>
-                            <w:r>
-                              <w:rPr>
-                                <w:rFonts w:ascii="Calibri" w:hAnsi="Calibri"/>
-                                <w:b/>
-                                <w:bCs/>
-                                <w:color w:val="000000"/>
-                                <w:sz w:val="20"/>
-                                <w:szCs w:val="20"/>
-                              </w:rPr>
-                              <w:tab/>
-                            </w:r>
-                            <w:r>
-                              <w:rPr>
-                                <w:rFonts w:ascii="Calibri" w:hAnsi="MS Mincho" w:hint="eastAsia"/>
-                                <w:b/>
-                                <w:bCs/>
-                                <w:color w:val="000000"/>
-                                <w:sz w:val="20"/>
-                                <w:szCs w:val="20"/>
-                              </w:rPr>
-                              <w:t xml:space="preserve">　　　</w:t>
-                            </w:r>
-                            <w:r>
-                              <w:rPr>
-                                <w:rFonts w:ascii="Calibri" w:hAnsi="MS Mincho" w:hint="eastAsia"/>
-                                <w:color w:val="000000"/>
-                                <w:sz w:val="20"/>
-                                <w:szCs w:val="20"/>
-                              </w:rPr>
-                              <w:t>●</w:t>
-                            </w:r>
-                            <w:r>
-                              <w:rPr>
-                                <w:rFonts w:ascii="Calibri" w:hAnsi="MS Mincho" w:hint="eastAsia"/>
-                                <w:color w:val="000000"/>
-                                <w:sz w:val="20"/>
-                                <w:szCs w:val="20"/>
-                              </w:rPr>
-                              <w:t>脳情報デコーディング、ブレイン・マシン・インタフェース</w:t>
-                            </w:r>
-                            <w:r>
-                              <w:rPr>
-                                <w:rFonts w:ascii="Meiryo UI" w:eastAsia="Meiryo UI" w:hAnsi="Meiryo UI" w:cs="Meiryo UI" w:hint="eastAsia"/>
-                                <w:color w:val="000000"/>
-                                <w:sz w:val="20"/>
-                                <w:szCs w:val="20"/>
-                              </w:rPr>
-                              <w:t xml:space="preserve"> ―――――――――</w:t>
-                            </w:r>
-                            <w:r>
-                              <w:rPr>
-                                <w:rFonts w:ascii="Calibri" w:hAnsi="Calibri"/>
-                                <w:color w:val="000000"/>
-                                <w:sz w:val="20"/>
-                                <w:szCs w:val="20"/>
-                              </w:rPr>
-                              <w:tab/>
-                            </w:r>
-                            <w:r>
-                              <w:rPr>
-                                <w:rFonts w:ascii="Calibri" w:hAnsi="Calibri"/>
-                                <w:color w:val="000000"/>
-                                <w:sz w:val="20"/>
-                                <w:szCs w:val="20"/>
-                              </w:rPr>
-                              <w:t xml:space="preserve"> 96</w:t>
-                            </w:r>
-                          </w:p>
-                          <w:p>
-                            <w:pPr>
-                              <w:spacing w:line="320" w:lineRule="exact"/>
-                              <w:ind w:firstLine="204"/>
-                            </w:pPr>
-                            <w:r>
-                              <w:rPr>
-                                <w:rFonts w:ascii="Calibri" w:hAnsi="MS Mincho" w:hint="eastAsia"/>
-                                <w:b/>
-                                <w:bCs/>
-                                <w:color w:val="000000"/>
-                                <w:sz w:val="20"/>
-                                <w:szCs w:val="20"/>
-                              </w:rPr>
-                              <w:t>渡辺　義浩</w:t>
-                            </w:r>
-                            <w:r>
-                              <w:rPr>
-                                <w:rFonts w:ascii="Calibri" w:hAnsi="Calibri"/>
-                                <w:b/>
-                                <w:bCs/>
-                                <w:color w:val="000000"/>
-                                <w:sz w:val="20"/>
-                                <w:szCs w:val="20"/>
-                              </w:rPr>
-                              <w:tab/>
-                            </w:r>
-                            <w:r>
-                              <w:rPr>
-                                <w:rFonts w:ascii="Calibri" w:hAnsi="MS Mincho" w:hint="eastAsia"/>
-                                <w:b/>
-                                <w:bCs/>
-                                <w:color w:val="000000"/>
-                                <w:sz w:val="20"/>
-                                <w:szCs w:val="20"/>
-                              </w:rPr>
-                              <w:t xml:space="preserve">　　　</w:t>
-                            </w:r>
-                            <w:r>
-                              <w:rPr>
-                                <w:rFonts w:ascii="Calibri" w:hAnsi="MS Mincho" w:hint="eastAsia"/>
-                                <w:color w:val="000000"/>
-                                <w:sz w:val="20"/>
-                                <w:szCs w:val="20"/>
-                              </w:rPr>
-                              <w:t>●コンピュータビジョン、拡張現実、デジタルアーカイブ</w:t>
-                            </w:r>
-                            <w:r>
-                              <w:rPr>
-                                <w:rFonts w:ascii="Calibri" w:hAnsi="MS Mincho" w:hint="eastAsia"/>
-                                <w:color w:val="000000"/>
-                                <w:sz w:val="20"/>
-                                <w:szCs w:val="20"/>
-                              </w:rPr>
-                              <w:t>、インタラクション</w:t>
-                            </w:r>
-                            <w:r>
-                              <w:rPr>
-                                <w:rFonts w:ascii="Calibri" w:hAnsi="MS Mincho" w:hint="eastAsia"/>
-                                <w:color w:val="000000"/>
-                                <w:sz w:val="20"/>
-                                <w:szCs w:val="20"/>
-                              </w:rPr>
-                              <w:t xml:space="preserve"> </w:t>
-                            </w:r>
-                            <w:r>
-                              <w:rPr>
-                                <w:rFonts w:ascii="Meiryo UI" w:eastAsia="Meiryo UI" w:hAnsi="Meiryo UI" w:cs="Meiryo UI" w:hint="eastAsia"/>
-                                <w:color w:val="000000"/>
-                                <w:sz w:val="20"/>
-                                <w:szCs w:val="20"/>
-                              </w:rPr>
-                              <w:t>――</w:t>
-                            </w:r>
-                            <w:r>
-                              <w:rPr>
-                                <w:rFonts w:ascii="Calibri" w:hAnsi="Calibri"/>
-                                <w:color w:val="000000"/>
-                                <w:sz w:val="20"/>
-                                <w:szCs w:val="20"/>
-                              </w:rPr>
-                              <w:tab/>
-                            </w:r>
-                            <w:r>
-                              <w:rPr>
-                                <w:rFonts w:ascii="Calibri" w:hAnsi="Calibri"/>
-                                <w:color w:val="000000"/>
-                                <w:sz w:val="20"/>
-                                <w:szCs w:val="20"/>
-                              </w:rPr>
-                              <w:t xml:space="preserve"> 98</w:t>
+                              <w:t xml:space="preserve"> 9</w:t>
+                            </w:r>
+                            <w:r>
+                              <w:rPr>
+                                <w:rFonts w:ascii="Calibri" w:hAnsi="Calibri"/>
+                                <w:color w:val="000000"/>
+                                <w:sz w:val="20"/>
+                                <w:szCs w:val="20"/>
+                              </w:rPr>
+                              <w:t>2</w:t>
                             </w:r>
                           </w:p>
                           <w:bookmarkEnd w:id="2"/>
@@ -6569,7 +6442,7 @@
                                 <w:sz w:val="20"/>
                                 <w:szCs w:val="20"/>
                               </w:rPr>
-                              <w:t>100</w:t>
+                              <w:t xml:space="preserve"> 94</w:t>
                             </w:r>
                           </w:p>
                           <w:p>
@@ -6673,7 +6546,7 @@
                                 <w:sz w:val="20"/>
                                 <w:szCs w:val="20"/>
                               </w:rPr>
-                              <w:t>102</w:t>
+                              <w:t xml:space="preserve"> 96</w:t>
                             </w:r>
                           </w:p>
                           <w:p>
@@ -6823,8 +6696,8 @@
                         </w:rPr>
                         <w:t>――</w:t>
                       </w:r>
-                      <w:bookmarkStart w:id="43" w:name="OLE_LINK219"/>
-                      <w:bookmarkStart w:id="44" w:name="OLE_LINK220"/>
+                      <w:bookmarkStart w:id="41" w:name="OLE_LINK219"/>
+                      <w:bookmarkStart w:id="42" w:name="OLE_LINK220"/>
                       <w:r>
                         <w:rPr>
                           <w:rFonts w:ascii="Meiryo UI" w:eastAsia="Meiryo UI" w:hAnsi="Meiryo UI" w:cs="Meiryo UI" w:hint="eastAsia"/>
@@ -6834,8 +6707,8 @@
                         </w:rPr>
                         <w:t>―</w:t>
                       </w:r>
-                      <w:bookmarkEnd w:id="43"/>
-                      <w:bookmarkEnd w:id="44"/>
+                      <w:bookmarkEnd w:id="41"/>
+                      <w:bookmarkEnd w:id="42"/>
                       <w:r>
                         <w:rPr>
                           <w:rFonts w:ascii="Meiryo UI" w:eastAsia="Meiryo UI" w:hAnsi="Meiryo UI" w:cs="Meiryo UI" w:hint="eastAsia"/>
@@ -7222,8 +7095,8 @@
                         <w:spacing w:line="320" w:lineRule="exact"/>
                         <w:ind w:firstLine="204"/>
                       </w:pPr>
-                      <w:bookmarkStart w:id="45" w:name="OLE_LINK1"/>
-                      <w:bookmarkStart w:id="46" w:name="OLE_LINK2"/>
+                      <w:bookmarkStart w:id="43" w:name="OLE_LINK1"/>
+                      <w:bookmarkStart w:id="44" w:name="OLE_LINK2"/>
                       <w:r>
                         <w:rPr>
                           <w:rFonts w:ascii="Calibri" w:hAnsi="MS Mincho" w:hint="eastAsia"/>
@@ -7253,8 +7126,8 @@
                         </w:rPr>
                         <w:t xml:space="preserve">　　　●高機能プロセッサ設計自動化、高セキュリティＶＬＳＩ</w:t>
                       </w:r>
-                      <w:bookmarkStart w:id="47" w:name="OLE_LINK25"/>
-                      <w:bookmarkStart w:id="48" w:name="OLE_LINK26"/>
+                      <w:bookmarkStart w:id="45" w:name="OLE_LINK25"/>
+                      <w:bookmarkStart w:id="46" w:name="OLE_LINK26"/>
                       <w:r>
                         <w:rPr>
                           <w:rFonts w:ascii="Calibri" w:hAnsi="MS Mincho" w:hint="eastAsia"/>
@@ -7282,8 +7155,8 @@
                         </w:rPr>
                         <w:t>―</w:t>
                       </w:r>
-                      <w:bookmarkEnd w:id="47"/>
-                      <w:bookmarkEnd w:id="48"/>
+                      <w:bookmarkEnd w:id="45"/>
+                      <w:bookmarkEnd w:id="46"/>
                       <w:r>
                         <w:rPr>
                           <w:rFonts w:ascii="Meiryo UI" w:eastAsia="Meiryo UI" w:hAnsi="Meiryo UI" w:cs="Meiryo UI" w:hint="eastAsia"/>
@@ -7327,7 +7200,7 @@
                           <w:sz w:val="20"/>
                           <w:szCs w:val="20"/>
                         </w:rPr>
-                        <w:t>4</w:t>
+                        <w:t>2</w:t>
                       </w:r>
                     </w:p>
                     <w:p>
@@ -7382,8 +7255,8 @@
                         </w:rPr>
                         <w:t xml:space="preserve"> </w:t>
                       </w:r>
-                      <w:bookmarkStart w:id="49" w:name="OLE_LINK236"/>
-                      <w:bookmarkStart w:id="50" w:name="OLE_LINK237"/>
+                      <w:bookmarkStart w:id="47" w:name="OLE_LINK236"/>
+                      <w:bookmarkStart w:id="48" w:name="OLE_LINK237"/>
                       <w:r>
                         <w:rPr>
                           <w:rFonts w:ascii="Meiryo UI" w:eastAsia="Meiryo UI" w:hAnsi="Meiryo UI" w:cs="Meiryo UI" w:hint="eastAsia"/>
@@ -7393,8 +7266,8 @@
                         </w:rPr>
                         <w:t>―</w:t>
                       </w:r>
-                      <w:bookmarkEnd w:id="49"/>
-                      <w:bookmarkEnd w:id="50"/>
+                      <w:bookmarkEnd w:id="47"/>
+                      <w:bookmarkEnd w:id="48"/>
                       <w:r>
                         <w:rPr>
                           <w:rFonts w:ascii="Meiryo UI" w:eastAsia="Meiryo UI" w:hAnsi="Meiryo UI" w:cs="Meiryo UI" w:hint="eastAsia"/>
@@ -7447,7 +7320,7 @@
                           <w:sz w:val="20"/>
                           <w:szCs w:val="20"/>
                         </w:rPr>
-                        <w:t>6</w:t>
+                        <w:t>4</w:t>
                       </w:r>
                     </w:p>
                     <w:p>
@@ -7572,7 +7445,7 @@
                           <w:sz w:val="20"/>
                           <w:szCs w:val="20"/>
                         </w:rPr>
-                        <w:t>8</w:t>
+                        <w:t>6</w:t>
                       </w:r>
                     </w:p>
                     <w:p>
@@ -7674,7 +7547,16 @@
                           <w:sz w:val="20"/>
                           <w:szCs w:val="20"/>
                         </w:rPr>
-                        <w:t xml:space="preserve"> 20</w:t>
+                        <w:t xml:space="preserve"> </w:t>
+                      </w:r>
+                      <w:r>
+                        <w:rPr>
+                          <w:rFonts w:ascii="Calibri" w:hAnsi="Calibri"/>
+                          <w:color w:val="000000"/>
+                          <w:sz w:val="20"/>
+                          <w:szCs w:val="20"/>
+                        </w:rPr>
+                        <w:t>18</w:t>
                       </w:r>
                     </w:p>
                     <w:p>
@@ -7791,7 +7673,7 @@
                           <w:sz w:val="20"/>
                           <w:szCs w:val="20"/>
                         </w:rPr>
-                        <w:t>2</w:t>
+                        <w:t>0</w:t>
                       </w:r>
                     </w:p>
                     <w:p>
@@ -7846,8 +7728,8 @@
                         </w:rPr>
                         <w:t xml:space="preserve"> </w:t>
                       </w:r>
-                      <w:bookmarkStart w:id="51" w:name="OLE_LINK252"/>
-                      <w:bookmarkStart w:id="52" w:name="OLE_LINK253"/>
+                      <w:bookmarkStart w:id="49" w:name="OLE_LINK252"/>
+                      <w:bookmarkStart w:id="50" w:name="OLE_LINK253"/>
                       <w:r>
                         <w:rPr>
                           <w:rFonts w:ascii="Meiryo UI" w:eastAsia="Meiryo UI" w:hAnsi="Meiryo UI" w:cs="Meiryo UI" w:hint="eastAsia"/>
@@ -7857,8 +7739,8 @@
                         </w:rPr>
                         <w:t>―</w:t>
                       </w:r>
-                      <w:bookmarkEnd w:id="51"/>
-                      <w:bookmarkEnd w:id="52"/>
+                      <w:bookmarkEnd w:id="49"/>
+                      <w:bookmarkEnd w:id="50"/>
                       <w:r>
                         <w:rPr>
                           <w:rFonts w:ascii="Meiryo UI" w:eastAsia="Meiryo UI" w:hAnsi="Meiryo UI" w:cs="Meiryo UI" w:hint="eastAsia"/>
@@ -7911,7 +7793,7 @@
                           <w:sz w:val="20"/>
                           <w:szCs w:val="20"/>
                         </w:rPr>
-                        <w:t>4</w:t>
+                        <w:t>2</w:t>
                       </w:r>
                     </w:p>
                     <w:p>
@@ -8027,7 +7909,7 @@
                           <w:sz w:val="20"/>
                           <w:szCs w:val="20"/>
                         </w:rPr>
-                        <w:t>6</w:t>
+                        <w:t>4</w:t>
                       </w:r>
                     </w:p>
                     <w:p>
@@ -8125,7 +8007,16 @@
                           <w:sz w:val="20"/>
                           <w:szCs w:val="20"/>
                         </w:rPr>
-                        <w:t>28</w:t>
+                        <w:t>2</w:t>
+                      </w:r>
+                      <w:r>
+                        <w:rPr>
+                          <w:rFonts w:ascii="Calibri" w:hAnsi="Calibri"/>
+                          <w:color w:val="000000"/>
+                          <w:sz w:val="20"/>
+                          <w:szCs w:val="20"/>
+                        </w:rPr>
+                        <w:t>6</w:t>
                       </w:r>
                     </w:p>
                     <w:p>
@@ -8162,8 +8053,8 @@
                         </w:rPr>
                         <w:t xml:space="preserve">　　　●</w:t>
                       </w:r>
-                      <w:bookmarkStart w:id="53" w:name="OLE_LINK240"/>
-                      <w:bookmarkStart w:id="54" w:name="OLE_LINK241"/>
+                      <w:bookmarkStart w:id="51" w:name="OLE_LINK240"/>
+                      <w:bookmarkStart w:id="52" w:name="OLE_LINK241"/>
                       <w:r>
                         <w:rPr>
                           <w:rFonts w:ascii="Calibri" w:hAnsi="MS Mincho" w:hint="eastAsia"/>
@@ -8191,8 +8082,8 @@
                         </w:rPr>
                         <w:t xml:space="preserve"> </w:t>
                       </w:r>
-                      <w:bookmarkEnd w:id="53"/>
-                      <w:bookmarkEnd w:id="54"/>
+                      <w:bookmarkEnd w:id="51"/>
+                      <w:bookmarkEnd w:id="52"/>
                       <w:r>
                         <w:rPr>
                           <w:rFonts w:ascii="Meiryo UI" w:eastAsia="Meiryo UI" w:hAnsi="Meiryo UI" w:cs="Meiryo UI" w:hint="eastAsia"/>
@@ -8254,7 +8145,7 @@
                           <w:sz w:val="20"/>
                           <w:szCs w:val="20"/>
                         </w:rPr>
-                        <w:t>30</w:t>
+                        <w:t>28</w:t>
                       </w:r>
                     </w:p>
                     <w:p>
@@ -8361,7 +8252,16 @@
                           <w:sz w:val="20"/>
                           <w:szCs w:val="20"/>
                         </w:rPr>
-                        <w:t>32</w:t>
+                        <w:t>3</w:t>
+                      </w:r>
+                      <w:r>
+                        <w:rPr>
+                          <w:rFonts w:ascii="Calibri" w:hAnsi="Calibri"/>
+                          <w:color w:val="000000"/>
+                          <w:sz w:val="20"/>
+                          <w:szCs w:val="20"/>
+                        </w:rPr>
+                        <w:t>0</w:t>
                       </w:r>
                     </w:p>
                     <w:p>
@@ -8429,8 +8329,8 @@
                         </w:rPr>
                         <w:t xml:space="preserve"> </w:t>
                       </w:r>
-                      <w:bookmarkStart w:id="55" w:name="OLE_LINK242"/>
-                      <w:bookmarkStart w:id="56" w:name="OLE_LINK243"/>
+                      <w:bookmarkStart w:id="53" w:name="OLE_LINK242"/>
+                      <w:bookmarkStart w:id="54" w:name="OLE_LINK243"/>
                       <w:r>
                         <w:rPr>
                           <w:rFonts w:ascii="Meiryo UI" w:eastAsia="Meiryo UI" w:hAnsi="Meiryo UI" w:cs="Meiryo UI" w:hint="eastAsia"/>
@@ -8440,8 +8340,8 @@
                         </w:rPr>
                         <w:t>―</w:t>
                       </w:r>
-                      <w:bookmarkEnd w:id="55"/>
-                      <w:bookmarkEnd w:id="56"/>
+                      <w:bookmarkEnd w:id="53"/>
+                      <w:bookmarkEnd w:id="54"/>
                       <w:r>
                         <w:rPr>
                           <w:rFonts w:ascii="Meiryo UI" w:eastAsia="Meiryo UI" w:hAnsi="Meiryo UI" w:cs="Meiryo UI" w:hint="eastAsia"/>
@@ -8494,7 +8394,16 @@
                           <w:sz w:val="20"/>
                           <w:szCs w:val="20"/>
                         </w:rPr>
-                        <w:t>34</w:t>
+                        <w:t>3</w:t>
+                      </w:r>
+                      <w:r>
+                        <w:rPr>
+                          <w:rFonts w:ascii="Calibri" w:hAnsi="Calibri"/>
+                          <w:color w:val="000000"/>
+                          <w:sz w:val="20"/>
+                          <w:szCs w:val="20"/>
+                        </w:rPr>
+                        <w:t>2</w:t>
                       </w:r>
                     </w:p>
                     <w:p>
@@ -8601,7 +8510,16 @@
                           <w:sz w:val="20"/>
                           <w:szCs w:val="20"/>
                         </w:rPr>
-                        <w:t>36</w:t>
+                        <w:t>3</w:t>
+                      </w:r>
+                      <w:r>
+                        <w:rPr>
+                          <w:rFonts w:ascii="Calibri" w:hAnsi="Calibri"/>
+                          <w:color w:val="000000"/>
+                          <w:sz w:val="20"/>
+                          <w:szCs w:val="20"/>
+                        </w:rPr>
+                        <w:t>4</w:t>
                       </w:r>
                     </w:p>
                     <w:p>
@@ -8703,7 +8621,16 @@
                           <w:sz w:val="20"/>
                           <w:szCs w:val="20"/>
                         </w:rPr>
-                        <w:t>38</w:t>
+                        <w:t>3</w:t>
+                      </w:r>
+                      <w:r>
+                        <w:rPr>
+                          <w:rFonts w:ascii="Calibri" w:hAnsi="Calibri"/>
+                          <w:color w:val="000000"/>
+                          <w:sz w:val="20"/>
+                          <w:szCs w:val="20"/>
+                        </w:rPr>
+                        <w:t>6</w:t>
                       </w:r>
                     </w:p>
                     <w:p>
@@ -8759,8 +8686,8 @@
                         </w:rPr>
                         <w:t>●</w:t>
                       </w:r>
-                      <w:bookmarkStart w:id="57" w:name="OLE_LINK244"/>
-                      <w:bookmarkStart w:id="58" w:name="OLE_LINK245"/>
+                      <w:bookmarkStart w:id="55" w:name="OLE_LINK244"/>
+                      <w:bookmarkStart w:id="56" w:name="OLE_LINK245"/>
                       <w:r>
                         <w:rPr>
                           <w:rFonts w:ascii="Calibri" w:hAnsi="MS Mincho" w:hint="eastAsia"/>
@@ -8770,8 +8697,8 @@
                         </w:rPr>
                         <w:t>視覚情報工学、コンピュータグラフィックス、画像・光情報処理</w:t>
                       </w:r>
-                      <w:bookmarkEnd w:id="57"/>
-                      <w:bookmarkEnd w:id="58"/>
+                      <w:bookmarkEnd w:id="55"/>
+                      <w:bookmarkEnd w:id="56"/>
                       <w:r>
                         <w:rPr>
                           <w:rFonts w:ascii="Calibri" w:hAnsi="Calibri"/>
@@ -8833,7 +8760,7 @@
                           <w:sz w:val="20"/>
                           <w:szCs w:val="20"/>
                         </w:rPr>
-                        <w:t>40</w:t>
+                        <w:t>38</w:t>
                       </w:r>
                     </w:p>
                     <w:p>
@@ -8847,8 +8774,8 @@
                           <w:szCs w:val="20"/>
                         </w:rPr>
                       </w:pPr>
-                      <w:bookmarkStart w:id="59" w:name="OLE_LINK29"/>
-                      <w:bookmarkStart w:id="60" w:name="OLE_LINK30"/>
+                      <w:bookmarkStart w:id="57" w:name="OLE_LINK29"/>
+                      <w:bookmarkStart w:id="58" w:name="OLE_LINK30"/>
                       <w:r>
                         <w:rPr>
                           <w:rFonts w:ascii="Calibri" w:hAnsi="MS Mincho" w:hint="eastAsia"/>
@@ -8860,8 +8787,8 @@
                         </w:rPr>
                         <w:t>實松</w:t>
                       </w:r>
-                      <w:bookmarkEnd w:id="59"/>
-                      <w:bookmarkEnd w:id="60"/>
+                      <w:bookmarkEnd w:id="57"/>
+                      <w:bookmarkEnd w:id="58"/>
                       <w:r>
                         <w:rPr>
                           <w:rFonts w:ascii="Calibri" w:hAnsi="MS Mincho" w:hint="eastAsia"/>
@@ -8981,7 +8908,16 @@
                           <w:sz w:val="20"/>
                           <w:szCs w:val="20"/>
                         </w:rPr>
-                        <w:t xml:space="preserve"> 42</w:t>
+                        <w:t xml:space="preserve"> 4</w:t>
+                      </w:r>
+                      <w:r>
+                        <w:rPr>
+                          <w:rFonts w:ascii="Calibri" w:hAnsi="Calibri"/>
+                          <w:color w:val="000000"/>
+                          <w:sz w:val="20"/>
+                          <w:szCs w:val="20"/>
+                        </w:rPr>
+                        <w:t>0</w:t>
                       </w:r>
                     </w:p>
                     <w:p>
@@ -9088,7 +9024,7 @@
                           <w:sz w:val="20"/>
                           <w:szCs w:val="20"/>
                         </w:rPr>
-                        <w:t>4</w:t>
+                        <w:t>2</w:t>
                       </w:r>
                     </w:p>
                     <w:p>
@@ -9204,7 +9140,7 @@
                           <w:sz w:val="20"/>
                           <w:szCs w:val="20"/>
                         </w:rPr>
-                        <w:t>6</w:t>
+                        <w:t>4</w:t>
                       </w:r>
                     </w:p>
                     <w:p>
@@ -9218,8 +9154,8 @@
                           <w:szCs w:val="20"/>
                         </w:rPr>
                       </w:pPr>
-                      <w:bookmarkStart w:id="61" w:name="OLE_LINK11"/>
-                      <w:bookmarkStart w:id="62" w:name="OLE_LINK12"/>
+                      <w:bookmarkStart w:id="59" w:name="OLE_LINK11"/>
+                      <w:bookmarkStart w:id="60" w:name="OLE_LINK12"/>
                       <w:r>
                         <w:rPr>
                           <w:rFonts w:ascii="Calibri" w:hAnsi="MS Mincho" w:hint="eastAsia"/>
@@ -9321,8 +9257,8 @@
                         </w:rPr>
                         <w:t xml:space="preserve"> </w:t>
                       </w:r>
-                      <w:bookmarkStart w:id="63" w:name="OLE_LINK256"/>
-                      <w:bookmarkStart w:id="64" w:name="OLE_LINK257"/>
+                      <w:bookmarkStart w:id="61" w:name="OLE_LINK256"/>
+                      <w:bookmarkStart w:id="62" w:name="OLE_LINK257"/>
                       <w:r>
                         <w:rPr>
                           <w:rFonts w:ascii="Meiryo UI" w:eastAsia="Meiryo UI" w:hAnsi="Meiryo UI" w:cs="Meiryo UI" w:hint="eastAsia"/>
@@ -9332,8 +9268,8 @@
                         </w:rPr>
                         <w:t>―</w:t>
                       </w:r>
-                      <w:bookmarkEnd w:id="63"/>
-                      <w:bookmarkEnd w:id="64"/>
+                      <w:bookmarkEnd w:id="61"/>
+                      <w:bookmarkEnd w:id="62"/>
                       <w:r>
                         <w:rPr>
                           <w:rFonts w:ascii="Meiryo UI" w:eastAsia="Meiryo UI" w:hAnsi="Meiryo UI" w:cs="Meiryo UI" w:hint="eastAsia"/>
@@ -9395,7 +9331,7 @@
                           <w:sz w:val="20"/>
                           <w:szCs w:val="20"/>
                         </w:rPr>
-                        <w:t>8</w:t>
+                        <w:t>6</w:t>
                       </w:r>
                     </w:p>
                     <w:p>
@@ -9403,10 +9339,10 @@
                         <w:spacing w:line="320" w:lineRule="exact"/>
                         <w:ind w:firstLine="204"/>
                       </w:pPr>
-                      <w:bookmarkStart w:id="65" w:name="OLE_LINK13"/>
-                      <w:bookmarkStart w:id="66" w:name="OLE_LINK14"/>
-                      <w:bookmarkStart w:id="67" w:name="OLE_LINK15"/>
-                      <w:bookmarkStart w:id="68" w:name="OLE_LINK16"/>
+                      <w:bookmarkStart w:id="63" w:name="OLE_LINK13"/>
+                      <w:bookmarkStart w:id="64" w:name="OLE_LINK14"/>
+                      <w:bookmarkStart w:id="65" w:name="OLE_LINK15"/>
+                      <w:bookmarkStart w:id="66" w:name="OLE_LINK16"/>
                       <w:r>
                         <w:rPr>
                           <w:rFonts w:ascii="Calibri" w:hAnsi="MS Mincho" w:hint="eastAsia"/>
@@ -9485,9 +9421,9 @@
                         </w:rPr>
                         <w:t>●</w:t>
                       </w:r>
-                      <w:bookmarkStart w:id="69" w:name="OLE_LINK21"/>
-                      <w:bookmarkStart w:id="70" w:name="OLE_LINK22"/>
-                      <w:bookmarkStart w:id="71" w:name="OLE_LINK37"/>
+                      <w:bookmarkStart w:id="67" w:name="OLE_LINK21"/>
+                      <w:bookmarkStart w:id="68" w:name="OLE_LINK22"/>
+                      <w:bookmarkStart w:id="69" w:name="OLE_LINK37"/>
                       <w:r>
                         <w:rPr>
                           <w:rFonts w:ascii="Calibri" w:hAnsi="MS Mincho" w:hint="eastAsia"/>
@@ -9533,9 +9469,9 @@
                         </w:rPr>
                         <w:t>データアナリティクス</w:t>
                       </w:r>
+                      <w:bookmarkEnd w:id="67"/>
+                      <w:bookmarkEnd w:id="68"/>
                       <w:bookmarkEnd w:id="69"/>
-                      <w:bookmarkEnd w:id="70"/>
-                      <w:bookmarkEnd w:id="71"/>
                       <w:r>
                         <w:rPr>
                           <w:rFonts w:ascii="Calibri" w:hAnsi="MS Mincho" w:hint="eastAsia"/>
@@ -9597,15 +9533,24 @@
                           <w:sz w:val="20"/>
                           <w:szCs w:val="20"/>
                         </w:rPr>
-                        <w:t xml:space="preserve"> 50</w:t>
+                        <w:t xml:space="preserve"> </w:t>
+                      </w:r>
+                      <w:r>
+                        <w:rPr>
+                          <w:rFonts w:ascii="Calibri" w:hAnsi="Calibri"/>
+                          <w:color w:val="000000"/>
+                          <w:sz w:val="20"/>
+                          <w:szCs w:val="20"/>
+                        </w:rPr>
+                        <w:t>48</w:t>
                       </w:r>
                     </w:p>
-                    <w:bookmarkEnd w:id="61"/>
-                    <w:bookmarkEnd w:id="62"/>
+                    <w:bookmarkEnd w:id="59"/>
+                    <w:bookmarkEnd w:id="60"/>
+                    <w:bookmarkEnd w:id="63"/>
+                    <w:bookmarkEnd w:id="64"/>
                     <w:bookmarkEnd w:id="65"/>
                     <w:bookmarkEnd w:id="66"/>
-                    <w:bookmarkEnd w:id="67"/>
-                    <w:bookmarkEnd w:id="68"/>
                     <w:p>
                       <w:pPr>
                         <w:spacing w:line="320" w:lineRule="exact"/>
@@ -9701,7 +9646,16 @@
                           <w:sz w:val="20"/>
                           <w:szCs w:val="20"/>
                         </w:rPr>
-                        <w:t xml:space="preserve"> 52</w:t>
+                        <w:t xml:space="preserve"> 5</w:t>
+                      </w:r>
+                      <w:r>
+                        <w:rPr>
+                          <w:rFonts w:ascii="Calibri" w:hAnsi="Calibri"/>
+                          <w:color w:val="000000"/>
+                          <w:sz w:val="20"/>
+                          <w:szCs w:val="20"/>
+                        </w:rPr>
+                        <w:t>0</w:t>
                       </w:r>
                     </w:p>
                     <w:p>
@@ -9817,7 +9771,7 @@
                           <w:sz w:val="20"/>
                           <w:szCs w:val="20"/>
                         </w:rPr>
-                        <w:t>4</w:t>
+                        <w:t>2</w:t>
                       </w:r>
                     </w:p>
                     <w:p>
@@ -9924,7 +9878,7 @@
                           <w:sz w:val="20"/>
                           <w:szCs w:val="20"/>
                         </w:rPr>
-                        <w:t>6</w:t>
+                        <w:t>4</w:t>
                       </w:r>
                     </w:p>
                     <w:p>
@@ -9938,8 +9892,8 @@
                           <w:szCs w:val="20"/>
                         </w:rPr>
                       </w:pPr>
-                      <w:bookmarkStart w:id="72" w:name="OLE_LINK3"/>
-                      <w:bookmarkStart w:id="73" w:name="OLE_LINK4"/>
+                      <w:bookmarkStart w:id="70" w:name="OLE_LINK3"/>
+                      <w:bookmarkStart w:id="71" w:name="OLE_LINK4"/>
                       <w:r>
                         <w:rPr>
                           <w:rFonts w:ascii="Calibri" w:hAnsi="MS Mincho" w:hint="eastAsia"/>
@@ -10058,11 +10012,11 @@
                           <w:sz w:val="20"/>
                           <w:szCs w:val="20"/>
                         </w:rPr>
-                        <w:t>8</w:t>
+                        <w:t>6</w:t>
                       </w:r>
                     </w:p>
-                    <w:bookmarkEnd w:id="72"/>
-                    <w:bookmarkEnd w:id="73"/>
+                    <w:bookmarkEnd w:id="70"/>
+                    <w:bookmarkEnd w:id="71"/>
                     <w:p>
                       <w:pPr>
                         <w:spacing w:line="320" w:lineRule="exact"/>
@@ -10103,8 +10057,8 @@
                         </w:rPr>
                         <w:t xml:space="preserve">　　　●</w:t>
                       </w:r>
-                      <w:bookmarkStart w:id="74" w:name="OLE_LINK74"/>
-                      <w:bookmarkStart w:id="75" w:name="OLE_LINK75"/>
+                      <w:bookmarkStart w:id="72" w:name="OLE_LINK74"/>
+                      <w:bookmarkStart w:id="73" w:name="OLE_LINK75"/>
                       <w:r>
                         <w:rPr>
                           <w:rFonts w:ascii="Calibri" w:hAnsi="MS Mincho" w:hint="eastAsia"/>
@@ -10115,8 +10069,8 @@
                         </w:rPr>
                         <w:t>ヒューマンコンピュータインタラクション、サービスデザイン</w:t>
                       </w:r>
-                      <w:bookmarkEnd w:id="74"/>
-                      <w:bookmarkEnd w:id="75"/>
+                      <w:bookmarkEnd w:id="72"/>
+                      <w:bookmarkEnd w:id="73"/>
                       <w:r>
                         <w:rPr>
                           <w:rFonts w:ascii="Calibri" w:hAnsi="MS Mincho" w:hint="eastAsia"/>
@@ -10161,7 +10115,16 @@
                           <w:sz w:val="20"/>
                           <w:szCs w:val="20"/>
                         </w:rPr>
-                        <w:t xml:space="preserve"> 60</w:t>
+                        <w:t xml:space="preserve"> </w:t>
+                      </w:r>
+                      <w:r>
+                        <w:rPr>
+                          <w:rFonts w:ascii="Calibri" w:hAnsi="Calibri"/>
+                          <w:color w:val="000000"/>
+                          <w:sz w:val="20"/>
+                          <w:szCs w:val="20"/>
+                        </w:rPr>
+                        <w:t>58</w:t>
                       </w:r>
                     </w:p>
                     <w:p>
@@ -10282,7 +10245,16 @@
                           <w:sz w:val="20"/>
                           <w:szCs w:val="20"/>
                         </w:rPr>
-                        <w:t>62</w:t>
+                        <w:t>6</w:t>
+                      </w:r>
+                      <w:r>
+                        <w:rPr>
+                          <w:rFonts w:ascii="Calibri" w:hAnsi="Calibri"/>
+                          <w:color w:val="000000"/>
+                          <w:sz w:val="20"/>
+                          <w:szCs w:val="20"/>
+                        </w:rPr>
+                        <w:t>0</w:t>
                       </w:r>
                     </w:p>
                     <w:p>
@@ -10389,7 +10361,7 @@
                           <w:sz w:val="20"/>
                           <w:szCs w:val="20"/>
                         </w:rPr>
-                        <w:t>4</w:t>
+                        <w:t>2</w:t>
                       </w:r>
                     </w:p>
                     <w:p>
@@ -10487,7 +10459,7 @@
                           <w:sz w:val="20"/>
                           <w:szCs w:val="20"/>
                         </w:rPr>
-                        <w:t>6</w:t>
+                        <w:t>4</w:t>
                       </w:r>
                     </w:p>
                     <w:p>
@@ -10501,8 +10473,8 @@
                           <w:szCs w:val="20"/>
                         </w:rPr>
                       </w:pPr>
-                      <w:bookmarkStart w:id="76" w:name="OLE_LINK40"/>
-                      <w:bookmarkStart w:id="77" w:name="OLE_LINK41"/>
+                      <w:bookmarkStart w:id="74" w:name="OLE_LINK40"/>
+                      <w:bookmarkStart w:id="75" w:name="OLE_LINK41"/>
                       <w:r>
                         <w:rPr>
                           <w:rFonts w:ascii="Calibri" w:hAnsi="MS Mincho" w:hint="eastAsia"/>
@@ -10624,7 +10596,7 @@
                           <w:sz w:val="20"/>
                           <w:szCs w:val="20"/>
                         </w:rPr>
-                        <w:t>8</w:t>
+                        <w:t>6</w:t>
                       </w:r>
                     </w:p>
                     <w:p>
@@ -10737,11 +10709,20 @@
                           <w:sz w:val="20"/>
                           <w:szCs w:val="20"/>
                         </w:rPr>
-                        <w:t xml:space="preserve"> 70</w:t>
+                        <w:t xml:space="preserve"> </w:t>
+                      </w:r>
+                      <w:r>
+                        <w:rPr>
+                          <w:rFonts w:ascii="Calibri" w:hAnsi="Calibri"/>
+                          <w:color w:val="000000"/>
+                          <w:sz w:val="20"/>
+                          <w:szCs w:val="20"/>
+                        </w:rPr>
+                        <w:t>68</w:t>
                       </w:r>
                     </w:p>
-                    <w:bookmarkEnd w:id="76"/>
-                    <w:bookmarkEnd w:id="77"/>
+                    <w:bookmarkEnd w:id="74"/>
+                    <w:bookmarkEnd w:id="75"/>
                     <w:p>
                       <w:pPr>
                         <w:spacing w:line="320" w:lineRule="exact"/>
@@ -10850,7 +10831,16 @@
                           <w:sz w:val="20"/>
                           <w:szCs w:val="20"/>
                         </w:rPr>
-                        <w:t xml:space="preserve"> 72</w:t>
+                        <w:t xml:space="preserve"> 7</w:t>
+                      </w:r>
+                      <w:r>
+                        <w:rPr>
+                          <w:rFonts w:ascii="Calibri" w:hAnsi="Calibri"/>
+                          <w:color w:val="000000"/>
+                          <w:sz w:val="20"/>
+                          <w:szCs w:val="20"/>
+                        </w:rPr>
+                        <w:t>0</w:t>
                       </w:r>
                     </w:p>
                     <w:p>
@@ -11015,7 +11005,16 @@
                           <w:sz w:val="20"/>
                           <w:szCs w:val="20"/>
                         </w:rPr>
-                        <w:t xml:space="preserve"> 74</w:t>
+                        <w:t xml:space="preserve"> 7</w:t>
+                      </w:r>
+                      <w:r>
+                        <w:rPr>
+                          <w:rFonts w:ascii="Calibri" w:hAnsi="Calibri"/>
+                          <w:color w:val="000000"/>
+                          <w:sz w:val="20"/>
+                          <w:szCs w:val="20"/>
+                        </w:rPr>
+                        <w:t>2</w:t>
                       </w:r>
                     </w:p>
                     <w:p>
@@ -11131,7 +11130,7 @@
                           <w:sz w:val="20"/>
                           <w:szCs w:val="20"/>
                         </w:rPr>
-                        <w:t>6</w:t>
+                        <w:t>4</w:t>
                       </w:r>
                     </w:p>
                     <w:p>
@@ -11166,7 +11165,34 @@
                           <w:sz w:val="20"/>
                           <w:szCs w:val="20"/>
                         </w:rPr>
-                        <w:t xml:space="preserve">　　　●自然言語処理、対話システム，マン・マシン・インタラクション</w:t>
+                        <w:t xml:space="preserve">　　　●</w:t>
+                      </w:r>
+                      <w:r>
+                        <w:rPr>
+                          <w:rFonts w:ascii="Calibri" w:hAnsi="MS Mincho" w:hint="eastAsia"/>
+                          <w:color w:val="000000"/>
+                          <w:sz w:val="20"/>
+                          <w:szCs w:val="20"/>
+                        </w:rPr>
+                        <w:t>自然言語処理、対話システム</w:t>
+                      </w:r>
+                      <w:r>
+                        <w:rPr>
+                          <w:rFonts w:ascii="Calibri" w:hAnsi="MS Mincho" w:hint="eastAsia"/>
+                          <w:color w:val="000000"/>
+                          <w:sz w:val="20"/>
+                          <w:szCs w:val="20"/>
+                        </w:rPr>
+                        <w:t>、</w:t>
+                      </w:r>
+                      <w:r>
+                        <w:rPr>
+                          <w:rFonts w:ascii="Calibri" w:hAnsi="MS Mincho" w:hint="eastAsia"/>
+                          <w:color w:val="000000"/>
+                          <w:sz w:val="20"/>
+                          <w:szCs w:val="20"/>
+                        </w:rPr>
+                        <w:t>マン・マシン・インタラクション</w:t>
                       </w:r>
                       <w:r>
                         <w:rPr>
@@ -11229,7 +11255,7 @@
                           <w:sz w:val="20"/>
                           <w:szCs w:val="20"/>
                         </w:rPr>
-                        <w:t>8</w:t>
+                        <w:t>6</w:t>
                       </w:r>
                     </w:p>
                     <w:p>
@@ -11246,18 +11272,18 @@
                           <w:sz w:val="20"/>
                           <w:szCs w:val="20"/>
                         </w:rPr>
-                        <w:t>べラール</w:t>
-                      </w:r>
-                      <w:r>
-                        <w:rPr>
-                          <w:rFonts w:ascii="Calibri" w:hAnsi="MS Mincho" w:hint="eastAsia"/>
+                        <w:t>松本隆太郎</w:t>
+                      </w:r>
+                      <w:r>
+                        <w:rPr>
+                          <w:rFonts w:ascii="Calibri" w:hAnsi="Calibri"/>
                           <w:b/>
                           <w:bCs/>
                           <w:color w:val="000000"/>
                           <w:sz w:val="20"/>
                           <w:szCs w:val="20"/>
                         </w:rPr>
-                        <w:t>・</w:t>
+                        <w:tab/>
                       </w:r>
                       <w:r>
                         <w:rPr>
@@ -11268,44 +11294,56 @@
                           <w:sz w:val="20"/>
                           <w:szCs w:val="20"/>
                         </w:rPr>
-                        <w:t>ダニエル</w:t>
-                      </w:r>
-                      <w:r>
-                        <w:rPr>
-                          <w:rFonts w:ascii="Calibri" w:hAnsi="Calibri"/>
-                          <w:b/>
-                          <w:bCs/>
-                          <w:color w:val="000000"/>
-                          <w:w w:val="95"/>
-                          <w:sz w:val="20"/>
-                          <w:szCs w:val="20"/>
-                        </w:rPr>
-                        <w:t xml:space="preserve">  </w:t>
-                      </w:r>
-                      <w:r>
-                        <w:rPr>
-                          <w:rFonts w:ascii="Calibri" w:hAnsi="Calibri"/>
-                          <w:b/>
-                          <w:bCs/>
-                          <w:color w:val="000000"/>
-                          <w:w w:val="95"/>
-                          <w:sz w:val="16"/>
-                          <w:szCs w:val="16"/>
+                        <w:t xml:space="preserve">　　　</w:t>
+                      </w:r>
+                      <w:r>
+                        <w:rPr>
+                          <w:rFonts w:ascii="Calibri" w:hAnsi="MS Mincho" w:hint="eastAsia"/>
+                          <w:color w:val="000000"/>
+                          <w:sz w:val="20"/>
+                          <w:szCs w:val="20"/>
+                        </w:rPr>
+                        <w:t>●量子情報理論、ネットワーク符号化、情報理論的セキュリティ</w:t>
+                      </w:r>
+                      <w:r>
+                        <w:rPr>
+                          <w:rFonts w:ascii="Calibri" w:hAnsi="Calibri"/>
+                          <w:color w:val="000000"/>
+                          <w:sz w:val="20"/>
+                          <w:szCs w:val="20"/>
                         </w:rPr>
                         <w:t xml:space="preserve"> </w:t>
                       </w:r>
                       <w:r>
                         <w:rPr>
-                          <w:rFonts w:ascii="Calibri" w:hAnsi="MS Mincho" w:hint="eastAsia"/>
-                          <w:color w:val="000000"/>
-                          <w:sz w:val="20"/>
-                          <w:szCs w:val="20"/>
-                        </w:rPr>
-                        <w:t>●データサイエンス、機械学習、バイオインフォマティクス</w:t>
-                      </w:r>
-                      <w:r>
-                        <w:rPr>
-                          <w:rFonts w:ascii="Calibri" w:hAnsi="MS Mincho"/>
+                          <w:rFonts w:ascii="Meiryo UI" w:eastAsia="Meiryo UI" w:hAnsi="Meiryo UI" w:cs="Meiryo UI" w:hint="eastAsia"/>
+                          <w:color w:val="000000"/>
+                          <w:sz w:val="20"/>
+                          <w:szCs w:val="20"/>
+                        </w:rPr>
+                        <w:t>―</w:t>
+                      </w:r>
+                      <w:r>
+                        <w:rPr>
+                          <w:rFonts w:ascii="Meiryo UI" w:eastAsia="Meiryo UI" w:hAnsi="Meiryo UI" w:cs="Meiryo UI" w:hint="eastAsia"/>
+                          <w:color w:val="000000"/>
+                          <w:sz w:val="20"/>
+                          <w:szCs w:val="20"/>
+                        </w:rPr>
+                        <w:t>―</w:t>
+                      </w:r>
+                      <w:r>
+                        <w:rPr>
+                          <w:rFonts w:ascii="Meiryo UI" w:eastAsia="Meiryo UI" w:hAnsi="Meiryo UI" w:cs="Meiryo UI" w:hint="eastAsia"/>
+                          <w:color w:val="000000"/>
+                          <w:sz w:val="20"/>
+                          <w:szCs w:val="20"/>
+                        </w:rPr>
+                        <w:t>――――――</w:t>
+                      </w:r>
+                      <w:r>
+                        <w:rPr>
+                          <w:rFonts w:ascii="Calibri" w:hAnsi="Calibri"/>
                           <w:color w:val="000000"/>
                           <w:sz w:val="20"/>
                           <w:szCs w:val="20"/>
@@ -11314,39 +11352,12 @@
                       </w:r>
                       <w:r>
                         <w:rPr>
-                          <w:rFonts w:ascii="Meiryo UI" w:eastAsia="Meiryo UI" w:hAnsi="Meiryo UI" w:cs="Meiryo UI" w:hint="eastAsia"/>
-                          <w:color w:val="000000"/>
-                          <w:sz w:val="20"/>
-                          <w:szCs w:val="20"/>
-                        </w:rPr>
-                        <w:t>―</w:t>
-                      </w:r>
-                      <w:r>
-                        <w:rPr>
-                          <w:rFonts w:ascii="Meiryo UI" w:eastAsia="Meiryo UI" w:hAnsi="Meiryo UI" w:cs="Meiryo UI" w:hint="eastAsia"/>
-                          <w:color w:val="000000"/>
-                          <w:sz w:val="20"/>
-                          <w:szCs w:val="20"/>
-                        </w:rPr>
-                        <w:t>――――――</w:t>
-                      </w:r>
-                      <w:r>
-                        <w:rPr>
-                          <w:rFonts w:ascii="Meiryo UI" w:eastAsia="Meiryo UI" w:hAnsi="Meiryo UI" w:cs="Meiryo UI" w:hint="eastAsia"/>
-                          <w:color w:val="000000"/>
-                          <w:sz w:val="20"/>
-                          <w:szCs w:val="20"/>
-                        </w:rPr>
-                        <w:t>―</w:t>
-                      </w:r>
-                      <w:r>
-                        <w:rPr>
-                          <w:rFonts w:ascii="Meiryo UI" w:eastAsia="Meiryo UI" w:hAnsi="Meiryo UI" w:cs="Meiryo UI" w:hint="eastAsia"/>
-                          <w:color w:val="000000"/>
-                          <w:sz w:val="20"/>
-                          <w:szCs w:val="20"/>
-                        </w:rPr>
-                        <w:t>――</w:t>
+                          <w:rFonts w:ascii="Calibri" w:hAnsi="Calibri"/>
+                          <w:color w:val="000000"/>
+                          <w:sz w:val="20"/>
+                          <w:szCs w:val="20"/>
+                        </w:rPr>
+                        <w:tab/>
                       </w:r>
                       <w:r>
                         <w:rPr>
@@ -11364,16 +11375,7 @@
                           <w:sz w:val="20"/>
                           <w:szCs w:val="20"/>
                         </w:rPr>
-                        <w:tab/>
-                      </w:r>
-                      <w:r>
-                        <w:rPr>
-                          <w:rFonts w:ascii="Calibri" w:hAnsi="Calibri"/>
-                          <w:color w:val="000000"/>
-                          <w:sz w:val="20"/>
-                          <w:szCs w:val="20"/>
-                        </w:rPr>
-                        <w:t xml:space="preserve"> 80</w:t>
+                        <w:t>78</w:t>
                       </w:r>
                     </w:p>
                     <w:p>
@@ -11390,18 +11392,18 @@
                           <w:sz w:val="20"/>
                           <w:szCs w:val="20"/>
                         </w:rPr>
-                        <w:t>ホルム</w:t>
-                      </w:r>
-                      <w:r>
-                        <w:rPr>
-                          <w:rFonts w:ascii="Calibri" w:hAnsi="MS Mincho" w:hint="eastAsia"/>
+                        <w:t>本村　真人</w:t>
+                      </w:r>
+                      <w:r>
+                        <w:rPr>
+                          <w:rFonts w:ascii="Calibri" w:hAnsi="Calibri"/>
                           <w:b/>
                           <w:bCs/>
                           <w:color w:val="000000"/>
                           <w:sz w:val="20"/>
                           <w:szCs w:val="20"/>
                         </w:rPr>
-                        <w:t>・</w:t>
+                        <w:tab/>
                       </w:r>
                       <w:r>
                         <w:rPr>
@@ -11412,39 +11414,88 @@
                           <w:sz w:val="20"/>
                           <w:szCs w:val="20"/>
                         </w:rPr>
-                        <w:t>ぺッター</w:t>
-                      </w:r>
-                      <w:r>
-                        <w:rPr>
-                          <w:rFonts w:ascii="Calibri" w:hAnsi="MS Mincho" w:hint="eastAsia"/>
-                          <w:b/>
-                          <w:bCs/>
-                          <w:color w:val="000000"/>
-                          <w:w w:val="96"/>
-                          <w:sz w:val="20"/>
-                          <w:szCs w:val="20"/>
-                        </w:rPr>
-                        <w:t xml:space="preserve">　</w:t>
-                      </w:r>
-                      <w:r>
-                        <w:rPr>
-                          <w:rFonts w:ascii="Calibri" w:hAnsi="Calibri"/>
-                          <w:b/>
-                          <w:bCs/>
-                          <w:color w:val="000000"/>
-                          <w:w w:val="96"/>
+                        <w:t xml:space="preserve">　　　</w:t>
+                      </w:r>
+                      <w:r>
+                        <w:rPr>
+                          <w:rFonts w:ascii="Calibri" w:hAnsi="MS Mincho" w:hint="eastAsia"/>
+                          <w:color w:val="000000"/>
+                          <w:sz w:val="20"/>
+                          <w:szCs w:val="20"/>
+                        </w:rPr>
+                        <w:t>●</w:t>
+                      </w:r>
+                      <w:r>
+                        <w:rPr>
+                          <w:rFonts w:ascii="Calibri" w:hAnsi="MS Mincho" w:hint="eastAsia"/>
+                          <w:color w:val="000000"/>
+                          <w:sz w:val="20"/>
+                          <w:szCs w:val="20"/>
+                        </w:rPr>
+                        <w:t>ディープラーニング</w:t>
+                      </w:r>
+                      <w:r>
+                        <w:rPr>
+                          <w:rFonts w:ascii="Calibri" w:hAnsi="MS Mincho" w:hint="eastAsia"/>
+                          <w:color w:val="000000"/>
+                          <w:sz w:val="20"/>
+                          <w:szCs w:val="20"/>
+                        </w:rPr>
+                        <w:t>／</w:t>
+                      </w:r>
+                      <w:r>
+                        <w:rPr>
+                          <w:rFonts w:ascii="Calibri" w:hAnsi="MS Mincho" w:hint="eastAsia"/>
+                          <w:color w:val="000000"/>
+                          <w:sz w:val="20"/>
+                          <w:szCs w:val="20"/>
+                        </w:rPr>
+                        <w:t>アニーリング等のプロセッサ</w:t>
+                      </w:r>
+                      <w:r>
+                        <w:rPr>
+                          <w:rFonts w:ascii="Calibri" w:hAnsi="MS Mincho" w:hint="eastAsia"/>
+                          <w:color w:val="000000"/>
                           <w:sz w:val="20"/>
                           <w:szCs w:val="20"/>
                         </w:rPr>
                         <w:t xml:space="preserve"> </w:t>
                       </w:r>
-                      <w:r>
-                        <w:rPr>
-                          <w:rFonts w:ascii="Calibri" w:hAnsi="Calibri"/>
-                          <w:b/>
-                          <w:bCs/>
-                          <w:color w:val="000000"/>
-                          <w:w w:val="96"/>
+                      <w:bookmarkStart w:id="76" w:name="OLE_LINK258"/>
+                      <w:bookmarkStart w:id="77" w:name="OLE_LINK259"/>
+                      <w:r>
+                        <w:rPr>
+                          <w:rFonts w:ascii="Meiryo UI" w:eastAsia="Meiryo UI" w:hAnsi="Meiryo UI" w:cs="Meiryo UI" w:hint="eastAsia"/>
+                          <w:color w:val="000000"/>
+                          <w:sz w:val="20"/>
+                          <w:szCs w:val="20"/>
+                        </w:rPr>
+                        <w:t>―</w:t>
+                      </w:r>
+                      <w:bookmarkEnd w:id="76"/>
+                      <w:bookmarkEnd w:id="77"/>
+                      <w:r>
+                        <w:rPr>
+                          <w:rFonts w:ascii="Meiryo UI" w:eastAsia="Meiryo UI" w:hAnsi="Meiryo UI" w:cs="Meiryo UI" w:hint="eastAsia"/>
+                          <w:color w:val="000000"/>
+                          <w:sz w:val="20"/>
+                          <w:szCs w:val="20"/>
+                        </w:rPr>
+                        <w:t>――――――――</w:t>
+                      </w:r>
+                      <w:r>
+                        <w:rPr>
+                          <w:rFonts w:ascii="Meiryo UI" w:eastAsia="Meiryo UI" w:hAnsi="Meiryo UI" w:cs="Meiryo UI" w:hint="eastAsia"/>
+                          <w:color w:val="000000"/>
+                          <w:sz w:val="20"/>
+                          <w:szCs w:val="20"/>
+                        </w:rPr>
+                        <w:t>――――</w:t>
+                      </w:r>
+                      <w:r>
+                        <w:rPr>
+                          <w:rFonts w:ascii="Calibri" w:hAnsi="Calibri"/>
+                          <w:color w:val="000000"/>
                           <w:sz w:val="20"/>
                           <w:szCs w:val="20"/>
                         </w:rPr>
@@ -11453,117 +11504,38 @@
                       <w:r>
                         <w:rPr>
                           <w:rFonts w:ascii="Calibri" w:hAnsi="Calibri"/>
-                          <w:b/>
-                          <w:bCs/>
-                          <w:color w:val="000000"/>
-                          <w:w w:val="96"/>
-                          <w:sz w:val="18"/>
-                          <w:szCs w:val="18"/>
+                          <w:color w:val="000000"/>
+                          <w:sz w:val="20"/>
+                          <w:szCs w:val="20"/>
+                        </w:rPr>
+                        <w:tab/>
+                      </w:r>
+                      <w:r>
+                        <w:rPr>
+                          <w:rFonts w:ascii="Calibri" w:hAnsi="Calibri"/>
+                          <w:color w:val="000000"/>
+                          <w:sz w:val="20"/>
+                          <w:szCs w:val="20"/>
                         </w:rPr>
                         <w:t xml:space="preserve"> </w:t>
                       </w:r>
                       <w:r>
                         <w:rPr>
-                          <w:rFonts w:ascii="Calibri" w:hAnsi="MS Mincho" w:hint="eastAsia"/>
-                          <w:color w:val="000000"/>
-                          <w:sz w:val="20"/>
-                          <w:szCs w:val="20"/>
-                        </w:rPr>
-                        <w:t>●</w:t>
-                      </w:r>
-                      <w:bookmarkStart w:id="78" w:name="OLE_LINK267"/>
-                      <w:bookmarkStart w:id="79" w:name="OLE_LINK268"/>
-                      <w:r>
-                        <w:rPr>
-                          <w:rFonts w:ascii="Calibri" w:hAnsi="MS Mincho" w:hint="eastAsia"/>
-                          <w:color w:val="000000"/>
-                          <w:sz w:val="20"/>
-                          <w:szCs w:val="20"/>
-                        </w:rPr>
-                        <w:t>ネットワーク</w:t>
-                      </w:r>
-                      <w:r>
-                        <w:rPr>
-                          <w:rFonts w:ascii="Calibri" w:hAnsi="MS Mincho" w:hint="eastAsia"/>
-                          <w:color w:val="000000"/>
-                          <w:sz w:val="20"/>
-                          <w:szCs w:val="20"/>
-                        </w:rPr>
-                        <w:t>科学</w:t>
-                      </w:r>
-                      <w:r>
-                        <w:rPr>
-                          <w:rFonts w:ascii="Calibri" w:hAnsi="MS Mincho" w:hint="eastAsia"/>
-                          <w:color w:val="000000"/>
-                          <w:sz w:val="20"/>
-                          <w:szCs w:val="20"/>
-                        </w:rPr>
-                        <w:t>、</w:t>
-                      </w:r>
-                      <w:r>
-                        <w:rPr>
-                          <w:rFonts w:ascii="Calibri" w:hAnsi="MS Mincho" w:hint="eastAsia"/>
-                          <w:color w:val="000000"/>
-                          <w:sz w:val="20"/>
-                          <w:szCs w:val="20"/>
-                        </w:rPr>
-                        <w:t>計算社会科学、デジタル疫学</w:t>
-                      </w:r>
-                      <w:bookmarkEnd w:id="78"/>
-                      <w:bookmarkEnd w:id="79"/>
-                      <w:r>
-                        <w:rPr>
-                          <w:rFonts w:ascii="Calibri" w:hAnsi="MS Mincho" w:hint="eastAsia"/>
-                          <w:color w:val="000000"/>
-                          <w:sz w:val="20"/>
-                          <w:szCs w:val="20"/>
-                        </w:rPr>
-                        <w:t xml:space="preserve"> </w:t>
-                      </w:r>
-                      <w:r>
-                        <w:rPr>
-                          <w:rFonts w:ascii="Meiryo UI" w:eastAsia="Meiryo UI" w:hAnsi="Meiryo UI" w:cs="Meiryo UI" w:hint="eastAsia"/>
-                          <w:color w:val="000000"/>
-                          <w:sz w:val="20"/>
-                          <w:szCs w:val="20"/>
-                        </w:rPr>
-                        <w:t>――</w:t>
-                      </w:r>
-                      <w:r>
-                        <w:rPr>
-                          <w:rFonts w:ascii="Meiryo UI" w:eastAsia="Meiryo UI" w:hAnsi="Meiryo UI" w:cs="Meiryo UI" w:hint="eastAsia"/>
-                          <w:color w:val="000000"/>
-                          <w:sz w:val="20"/>
-                          <w:szCs w:val="20"/>
-                        </w:rPr>
-                        <w:t>―</w:t>
-                      </w:r>
-                      <w:r>
-                        <w:rPr>
-                          <w:rFonts w:ascii="Meiryo UI" w:eastAsia="Meiryo UI" w:hAnsi="Meiryo UI" w:cs="Meiryo UI" w:hint="eastAsia"/>
-                          <w:color w:val="000000"/>
-                          <w:sz w:val="20"/>
-                          <w:szCs w:val="20"/>
-                        </w:rPr>
-                        <w:t xml:space="preserve">――――――――――― </w:t>
-                      </w:r>
-                      <w:r>
-                        <w:rPr>
-                          <w:rFonts w:ascii="Calibri" w:hAnsi="Calibri"/>
-                          <w:color w:val="000000"/>
-                          <w:sz w:val="20"/>
-                          <w:szCs w:val="20"/>
-                        </w:rPr>
-                        <w:tab/>
-                      </w:r>
-                      <w:r>
-                        <w:rPr>
-                          <w:rFonts w:ascii="Calibri" w:hAnsi="Calibri"/>
-                          <w:color w:val="000000"/>
-                          <w:sz w:val="20"/>
-                          <w:szCs w:val="20"/>
-                        </w:rPr>
-                        <w:t xml:space="preserve"> 82</w:t>
+                          <w:rFonts w:ascii="Calibri" w:hAnsi="Calibri"/>
+                          <w:color w:val="000000"/>
+                          <w:sz w:val="20"/>
+                          <w:szCs w:val="20"/>
+                        </w:rPr>
+                        <w:t>8</w:t>
+                      </w:r>
+                      <w:r>
+                        <w:rPr>
+                          <w:rFonts w:ascii="Calibri" w:hAnsi="Calibri"/>
+                          <w:color w:val="000000"/>
+                          <w:sz w:val="20"/>
+                          <w:szCs w:val="20"/>
+                        </w:rPr>
+                        <w:t>0</w:t>
                       </w:r>
                     </w:p>
                     <w:p>
@@ -11580,13 +11552,11 @@
                           <w:sz w:val="20"/>
                           <w:szCs w:val="20"/>
                         </w:rPr>
-                        <w:t>松本隆太郎</w:t>
-                      </w:r>
-                      <w:r>
-                        <w:rPr>
-                          <w:rFonts w:ascii="Calibri" w:hAnsi="Calibri"/>
-                          <w:b/>
-                          <w:bCs/>
+                        <w:t>山岡　克式</w:t>
+                      </w:r>
+                      <w:r>
+                        <w:rPr>
+                          <w:rFonts w:ascii="Calibri" w:hAnsi="Calibri"/>
                           <w:color w:val="000000"/>
                           <w:sz w:val="20"/>
                           <w:szCs w:val="20"/>
@@ -11596,22 +11566,11 @@
                       <w:r>
                         <w:rPr>
                           <w:rFonts w:ascii="Calibri" w:hAnsi="MS Mincho" w:hint="eastAsia"/>
-                          <w:b/>
-                          <w:bCs/>
-                          <w:color w:val="000000"/>
-                          <w:sz w:val="20"/>
-                          <w:szCs w:val="20"/>
-                        </w:rPr>
-                        <w:t xml:space="preserve">　　　</w:t>
-                      </w:r>
-                      <w:r>
-                        <w:rPr>
-                          <w:rFonts w:ascii="Calibri" w:hAnsi="MS Mincho" w:hint="eastAsia"/>
-                          <w:color w:val="000000"/>
-                          <w:sz w:val="20"/>
-                          <w:szCs w:val="20"/>
-                        </w:rPr>
-                        <w:t>●量子情報理論、ネットワーク符号化、情報理論的セキュリティ</w:t>
+                          <w:color w:val="000000"/>
+                          <w:sz w:val="20"/>
+                          <w:szCs w:val="20"/>
+                        </w:rPr>
+                        <w:t xml:space="preserve">　　　●情報通信ネットワーク（インターネット、電話網、新世代ネットワーク）</w:t>
                       </w:r>
                       <w:r>
                         <w:rPr>
@@ -11647,7 +11606,7 @@
                           <w:sz w:val="20"/>
                           <w:szCs w:val="20"/>
                         </w:rPr>
-                        <w:t>――――――</w:t>
+                        <w:t>―</w:t>
                       </w:r>
                       <w:r>
                         <w:rPr>
@@ -11674,7 +11633,25 @@
                           <w:sz w:val="20"/>
                           <w:szCs w:val="20"/>
                         </w:rPr>
-                        <w:t xml:space="preserve"> 84</w:t>
+                        <w:t xml:space="preserve"> </w:t>
+                      </w:r>
+                      <w:r>
+                        <w:rPr>
+                          <w:rFonts w:ascii="Calibri" w:hAnsi="Calibri"/>
+                          <w:color w:val="000000"/>
+                          <w:sz w:val="20"/>
+                          <w:szCs w:val="20"/>
+                        </w:rPr>
+                        <w:t>8</w:t>
+                      </w:r>
+                      <w:r>
+                        <w:rPr>
+                          <w:rFonts w:ascii="Calibri" w:hAnsi="Calibri"/>
+                          <w:color w:val="000000"/>
+                          <w:sz w:val="20"/>
+                          <w:szCs w:val="20"/>
+                        </w:rPr>
+                        <w:t>2</w:t>
                       </w:r>
                     </w:p>
                     <w:p>
@@ -11691,13 +11668,11 @@
                           <w:sz w:val="20"/>
                           <w:szCs w:val="20"/>
                         </w:rPr>
-                        <w:t>本村　真人</w:t>
-                      </w:r>
-                      <w:r>
-                        <w:rPr>
-                          <w:rFonts w:ascii="Calibri" w:hAnsi="Calibri"/>
-                          <w:b/>
-                          <w:bCs/>
+                        <w:t>山口　雅浩</w:t>
+                      </w:r>
+                      <w:r>
+                        <w:rPr>
+                          <w:rFonts w:ascii="Calibri" w:hAnsi="Calibri"/>
                           <w:color w:val="000000"/>
                           <w:sz w:val="20"/>
                           <w:szCs w:val="20"/>
@@ -11707,61 +11682,21 @@
                       <w:r>
                         <w:rPr>
                           <w:rFonts w:ascii="Calibri" w:hAnsi="MS Mincho" w:hint="eastAsia"/>
-                          <w:b/>
-                          <w:bCs/>
-                          <w:color w:val="000000"/>
-                          <w:sz w:val="20"/>
-                          <w:szCs w:val="20"/>
-                        </w:rPr>
-                        <w:t xml:space="preserve">　　　</w:t>
-                      </w:r>
-                      <w:r>
-                        <w:rPr>
-                          <w:rFonts w:ascii="Calibri" w:hAnsi="MS Mincho" w:hint="eastAsia"/>
-                          <w:color w:val="000000"/>
-                          <w:sz w:val="20"/>
-                          <w:szCs w:val="20"/>
-                        </w:rPr>
-                        <w:t>●</w:t>
-                      </w:r>
-                      <w:r>
-                        <w:rPr>
-                          <w:rFonts w:ascii="Calibri" w:hAnsi="MS Mincho" w:hint="eastAsia"/>
-                          <w:color w:val="000000"/>
-                          <w:sz w:val="20"/>
-                          <w:szCs w:val="20"/>
-                        </w:rPr>
-                        <w:t>ディープラーニング</w:t>
-                      </w:r>
-                      <w:r>
-                        <w:rPr>
-                          <w:rFonts w:ascii="Calibri" w:hAnsi="MS Mincho" w:hint="eastAsia"/>
-                          <w:color w:val="000000"/>
-                          <w:sz w:val="20"/>
-                          <w:szCs w:val="20"/>
-                        </w:rPr>
-                        <w:t>／</w:t>
-                      </w:r>
-                      <w:r>
-                        <w:rPr>
-                          <w:rFonts w:ascii="Calibri" w:hAnsi="MS Mincho" w:hint="eastAsia"/>
-                          <w:color w:val="000000"/>
-                          <w:sz w:val="20"/>
-                          <w:szCs w:val="20"/>
-                        </w:rPr>
-                        <w:t>アニーリング等のプロセッサ</w:t>
-                      </w:r>
-                      <w:r>
-                        <w:rPr>
-                          <w:rFonts w:ascii="Calibri" w:hAnsi="MS Mincho" w:hint="eastAsia"/>
+                          <w:color w:val="000000"/>
+                          <w:sz w:val="20"/>
+                          <w:szCs w:val="20"/>
+                        </w:rPr>
+                        <w:t xml:space="preserve">　　　●光工学、画像工学、ホログラフィー、分光画像</w:t>
+                      </w:r>
+                      <w:r>
+                        <w:rPr>
+                          <w:rFonts w:ascii="Calibri" w:hAnsi="Calibri"/>
                           <w:color w:val="000000"/>
                           <w:sz w:val="20"/>
                           <w:szCs w:val="20"/>
                         </w:rPr>
                         <w:t xml:space="preserve"> </w:t>
                       </w:r>
-                      <w:bookmarkStart w:id="80" w:name="OLE_LINK258"/>
-                      <w:bookmarkStart w:id="81" w:name="OLE_LINK259"/>
                       <w:r>
                         <w:rPr>
                           <w:rFonts w:ascii="Meiryo UI" w:eastAsia="Meiryo UI" w:hAnsi="Meiryo UI" w:cs="Meiryo UI" w:hint="eastAsia"/>
@@ -11771,25 +11706,23 @@
                         </w:rPr>
                         <w:t>―</w:t>
                       </w:r>
-                      <w:bookmarkEnd w:id="80"/>
-                      <w:bookmarkEnd w:id="81"/>
-                      <w:r>
-                        <w:rPr>
-                          <w:rFonts w:ascii="Meiryo UI" w:eastAsia="Meiryo UI" w:hAnsi="Meiryo UI" w:cs="Meiryo UI" w:hint="eastAsia"/>
-                          <w:color w:val="000000"/>
-                          <w:sz w:val="20"/>
-                          <w:szCs w:val="20"/>
-                        </w:rPr>
-                        <w:t>――――――――</w:t>
-                      </w:r>
-                      <w:r>
-                        <w:rPr>
-                          <w:rFonts w:ascii="Meiryo UI" w:eastAsia="Meiryo UI" w:hAnsi="Meiryo UI" w:cs="Meiryo UI" w:hint="eastAsia"/>
-                          <w:color w:val="000000"/>
-                          <w:sz w:val="20"/>
-                          <w:szCs w:val="20"/>
-                        </w:rPr>
-                        <w:t>――――</w:t>
+                      <w:r>
+                        <w:rPr>
+                          <w:rFonts w:ascii="Meiryo UI" w:eastAsia="Meiryo UI" w:hAnsi="Meiryo UI" w:cs="Meiryo UI" w:hint="eastAsia"/>
+                          <w:color w:val="000000"/>
+                          <w:sz w:val="20"/>
+                          <w:szCs w:val="20"/>
+                        </w:rPr>
+                        <w:t>―</w:t>
+                      </w:r>
+                      <w:r>
+                        <w:rPr>
+                          <w:rFonts w:ascii="Meiryo UI" w:eastAsia="Meiryo UI" w:hAnsi="Meiryo UI" w:cs="Meiryo UI" w:hint="eastAsia"/>
+                          <w:color w:val="000000"/>
+                          <w:sz w:val="20"/>
+                          <w:szCs w:val="20"/>
+                        </w:rPr>
+                        <w:t>―――――――――――――</w:t>
                       </w:r>
                       <w:r>
                         <w:rPr>
@@ -11825,16 +11758,7 @@
                           <w:sz w:val="20"/>
                           <w:szCs w:val="20"/>
                         </w:rPr>
-                        <w:t>8</w:t>
-                      </w:r>
-                      <w:r>
-                        <w:rPr>
-                          <w:rFonts w:ascii="Calibri" w:hAnsi="Calibri"/>
-                          <w:color w:val="000000"/>
-                          <w:sz w:val="20"/>
-                          <w:szCs w:val="20"/>
-                        </w:rPr>
-                        <w:t>6</w:t>
+                        <w:t>84</w:t>
                       </w:r>
                     </w:p>
                     <w:p>
@@ -11851,11 +11775,13 @@
                           <w:sz w:val="20"/>
                           <w:szCs w:val="20"/>
                         </w:rPr>
-                        <w:t>山岡　克式</w:t>
-                      </w:r>
-                      <w:r>
-                        <w:rPr>
-                          <w:rFonts w:ascii="Calibri" w:hAnsi="Calibri"/>
+                        <w:t>山田　功</w:t>
+                      </w:r>
+                      <w:r>
+                        <w:rPr>
+                          <w:rFonts w:ascii="Calibri" w:hAnsi="Calibri"/>
+                          <w:b/>
+                          <w:bCs/>
                           <w:color w:val="000000"/>
                           <w:sz w:val="20"/>
                           <w:szCs w:val="20"/>
@@ -11865,11 +11791,31 @@
                       <w:r>
                         <w:rPr>
                           <w:rFonts w:ascii="Calibri" w:hAnsi="MS Mincho" w:hint="eastAsia"/>
-                          <w:color w:val="000000"/>
-                          <w:sz w:val="20"/>
-                          <w:szCs w:val="20"/>
-                        </w:rPr>
-                        <w:t xml:space="preserve">　　　●情報通信ネットワーク（インターネット、電話網、新世代ネットワーク）</w:t>
+                          <w:b/>
+                          <w:bCs/>
+                          <w:color w:val="000000"/>
+                          <w:sz w:val="20"/>
+                          <w:szCs w:val="20"/>
+                        </w:rPr>
+                        <w:t xml:space="preserve">　　　</w:t>
+                      </w:r>
+                      <w:r>
+                        <w:rPr>
+                          <w:rFonts w:ascii="Calibri" w:hAnsi="MS Mincho" w:hint="eastAsia"/>
+                          <w:color w:val="000000"/>
+                          <w:sz w:val="20"/>
+                          <w:szCs w:val="20"/>
+                        </w:rPr>
+                        <w:t>●信号処理、逆問題、</w:t>
+                      </w:r>
+                      <w:r>
+                        <w:rPr>
+                          <w:rFonts w:ascii="Calibri" w:hAnsi="MS Mincho" w:hint="eastAsia"/>
+                          <w:color w:val="000000"/>
+                          <w:sz w:val="20"/>
+                          <w:szCs w:val="20"/>
+                        </w:rPr>
+                        <w:t>最適化、機械学習</w:t>
                       </w:r>
                       <w:r>
                         <w:rPr>
@@ -11880,6 +11826,8 @@
                         </w:rPr>
                         <w:t xml:space="preserve"> </w:t>
                       </w:r>
+                      <w:bookmarkStart w:id="78" w:name="OLE_LINK260"/>
+                      <w:bookmarkStart w:id="79" w:name="OLE_LINK261"/>
                       <w:r>
                         <w:rPr>
                           <w:rFonts w:ascii="Meiryo UI" w:eastAsia="Meiryo UI" w:hAnsi="Meiryo UI" w:cs="Meiryo UI" w:hint="eastAsia"/>
@@ -11889,6 +11837,8 @@
                         </w:rPr>
                         <w:t>―</w:t>
                       </w:r>
+                      <w:bookmarkEnd w:id="78"/>
+                      <w:bookmarkEnd w:id="79"/>
                       <w:r>
                         <w:rPr>
                           <w:rFonts w:ascii="Meiryo UI" w:eastAsia="Meiryo UI" w:hAnsi="Meiryo UI" w:cs="Meiryo UI" w:hint="eastAsia"/>
@@ -11909,6 +11859,24 @@
                       </w:r>
                       <w:r>
                         <w:rPr>
+                          <w:rFonts w:ascii="Meiryo UI" w:eastAsia="Meiryo UI" w:hAnsi="Meiryo UI" w:cs="Meiryo UI" w:hint="eastAsia"/>
+                          <w:color w:val="000000"/>
+                          <w:sz w:val="20"/>
+                          <w:szCs w:val="20"/>
+                        </w:rPr>
+                        <w:t>―――――――――</w:t>
+                      </w:r>
+                      <w:r>
+                        <w:rPr>
+                          <w:rFonts w:ascii="Meiryo UI" w:eastAsia="Meiryo UI" w:hAnsi="Meiryo UI" w:cs="Meiryo UI" w:hint="eastAsia"/>
+                          <w:color w:val="000000"/>
+                          <w:sz w:val="20"/>
+                          <w:szCs w:val="20"/>
+                        </w:rPr>
+                        <w:t>―――――――</w:t>
+                      </w:r>
+                      <w:r>
+                        <w:rPr>
                           <w:rFonts w:ascii="Calibri" w:hAnsi="Calibri"/>
                           <w:color w:val="000000"/>
                           <w:sz w:val="20"/>
@@ -11941,16 +11909,7 @@
                           <w:sz w:val="20"/>
                           <w:szCs w:val="20"/>
                         </w:rPr>
-                        <w:t>8</w:t>
-                      </w:r>
-                      <w:r>
-                        <w:rPr>
-                          <w:rFonts w:ascii="Calibri" w:hAnsi="Calibri"/>
-                          <w:color w:val="000000"/>
-                          <w:sz w:val="20"/>
-                          <w:szCs w:val="20"/>
-                        </w:rPr>
-                        <w:t>8</w:t>
+                        <w:t>86</w:t>
                       </w:r>
                     </w:p>
                     <w:p>
@@ -11967,11 +11926,13 @@
                           <w:sz w:val="20"/>
                           <w:szCs w:val="20"/>
                         </w:rPr>
-                        <w:t>山口　雅浩</w:t>
-                      </w:r>
-                      <w:r>
-                        <w:rPr>
-                          <w:rFonts w:ascii="Calibri" w:hAnsi="Calibri"/>
+                        <w:t>劉　載勲</w:t>
+                      </w:r>
+                      <w:r>
+                        <w:rPr>
+                          <w:rFonts w:ascii="Calibri" w:hAnsi="Calibri"/>
+                          <w:b/>
+                          <w:bCs/>
                           <w:color w:val="000000"/>
                           <w:sz w:val="20"/>
                           <w:szCs w:val="20"/>
@@ -11981,21 +11942,52 @@
                       <w:r>
                         <w:rPr>
                           <w:rFonts w:ascii="Calibri" w:hAnsi="MS Mincho" w:hint="eastAsia"/>
-                          <w:color w:val="000000"/>
-                          <w:sz w:val="20"/>
-                          <w:szCs w:val="20"/>
-                        </w:rPr>
-                        <w:t xml:space="preserve">　　　●光工学、画像工学、ホログラフィー、分光画像</w:t>
-                      </w:r>
-                      <w:r>
-                        <w:rPr>
-                          <w:rFonts w:ascii="Calibri" w:hAnsi="Calibri"/>
+                          <w:b/>
+                          <w:bCs/>
+                          <w:color w:val="000000"/>
+                          <w:sz w:val="20"/>
+                          <w:szCs w:val="20"/>
+                        </w:rPr>
+                        <w:t xml:space="preserve">　　　</w:t>
+                      </w:r>
+                      <w:r>
+                        <w:rPr>
+                          <w:rFonts w:ascii="Calibri" w:hAnsi="MS Mincho" w:hint="eastAsia"/>
+                          <w:color w:val="000000"/>
+                          <w:sz w:val="20"/>
+                          <w:szCs w:val="20"/>
+                        </w:rPr>
+                        <w:t>●コンピュータビジョン、</w:t>
+                      </w:r>
+                      <w:r>
+                        <w:rPr>
+                          <w:rFonts w:ascii="Calibri" w:hAnsi="MS Mincho" w:hint="eastAsia"/>
+                          <w:color w:val="000000"/>
+                          <w:sz w:val="20"/>
+                          <w:szCs w:val="20"/>
+                        </w:rPr>
+                        <w:t>ＤＮＮ</w:t>
+                      </w:r>
+                      <w:r>
+                        <w:rPr>
+                          <w:rFonts w:ascii="Calibri" w:hAnsi="MS Mincho" w:hint="eastAsia"/>
+                          <w:color w:val="000000"/>
+                          <w:sz w:val="20"/>
+                          <w:szCs w:val="20"/>
+                        </w:rPr>
+                        <w:t>プロセッサ</w:t>
+                      </w:r>
+                      <w:r>
+                        <w:rPr>
+                          <w:rFonts w:ascii="Calibri" w:hAnsi="MS Mincho" w:hint="eastAsia"/>
                           <w:color w:val="000000"/>
                           <w:sz w:val="20"/>
                           <w:szCs w:val="20"/>
                         </w:rPr>
                         <w:t xml:space="preserve"> </w:t>
                       </w:r>
+                      <w:bookmarkStart w:id="80" w:name="OLE_LINK262"/>
+                      <w:bookmarkStart w:id="81" w:name="OLE_LINK263"/>
                       <w:r>
                         <w:rPr>
                           <w:rFonts w:ascii="Meiryo UI" w:eastAsia="Meiryo UI" w:hAnsi="Meiryo UI" w:cs="Meiryo UI" w:hint="eastAsia"/>
@@ -12005,23 +11997,25 @@
                         </w:rPr>
                         <w:t>―</w:t>
                       </w:r>
-                      <w:r>
-                        <w:rPr>
-                          <w:rFonts w:ascii="Meiryo UI" w:eastAsia="Meiryo UI" w:hAnsi="Meiryo UI" w:cs="Meiryo UI" w:hint="eastAsia"/>
-                          <w:color w:val="000000"/>
-                          <w:sz w:val="20"/>
-                          <w:szCs w:val="20"/>
-                        </w:rPr>
-                        <w:t>―</w:t>
-                      </w:r>
-                      <w:r>
-                        <w:rPr>
-                          <w:rFonts w:ascii="Meiryo UI" w:eastAsia="Meiryo UI" w:hAnsi="Meiryo UI" w:cs="Meiryo UI" w:hint="eastAsia"/>
-                          <w:color w:val="000000"/>
-                          <w:sz w:val="20"/>
-                          <w:szCs w:val="20"/>
-                        </w:rPr>
-                        <w:t>―――――――――――――</w:t>
+                      <w:bookmarkEnd w:id="80"/>
+                      <w:bookmarkEnd w:id="81"/>
+                      <w:r>
+                        <w:rPr>
+                          <w:rFonts w:ascii="Meiryo UI" w:eastAsia="Meiryo UI" w:hAnsi="Meiryo UI" w:cs="Meiryo UI" w:hint="eastAsia"/>
+                          <w:color w:val="000000"/>
+                          <w:sz w:val="20"/>
+                          <w:szCs w:val="20"/>
+                        </w:rPr>
+                        <w:t>―――――――――――</w:t>
+                      </w:r>
+                      <w:r>
+                        <w:rPr>
+                          <w:rFonts w:ascii="Meiryo UI" w:eastAsia="Meiryo UI" w:hAnsi="Meiryo UI" w:cs="Meiryo UI" w:hint="eastAsia"/>
+                          <w:color w:val="000000"/>
+                          <w:sz w:val="20"/>
+                          <w:szCs w:val="20"/>
+                        </w:rPr>
+                        <w:t>―――――</w:t>
                       </w:r>
                       <w:r>
                         <w:rPr>
@@ -12048,7 +12042,16 @@
                           <w:sz w:val="20"/>
                           <w:szCs w:val="20"/>
                         </w:rPr>
-                        <w:t xml:space="preserve"> 90</w:t>
+                        <w:t xml:space="preserve"> </w:t>
+                      </w:r>
+                      <w:r>
+                        <w:rPr>
+                          <w:rFonts w:ascii="Calibri" w:hAnsi="Calibri"/>
+                          <w:color w:val="000000"/>
+                          <w:sz w:val="20"/>
+                          <w:szCs w:val="20"/>
+                        </w:rPr>
+                        <w:t>88</w:t>
                       </w:r>
                     </w:p>
                     <w:p>
@@ -12065,7 +12068,7 @@
                           <w:sz w:val="20"/>
                           <w:szCs w:val="20"/>
                         </w:rPr>
-                        <w:t>山田　功</w:t>
+                        <w:t>吉村奈津江</w:t>
                       </w:r>
                       <w:r>
                         <w:rPr>
@@ -12096,83 +12099,25 @@
                           <w:sz w:val="20"/>
                           <w:szCs w:val="20"/>
                         </w:rPr>
-                        <w:t>●信号処理、逆問題、</w:t>
-                      </w:r>
-                      <w:r>
-                        <w:rPr>
-                          <w:rFonts w:ascii="Calibri" w:hAnsi="MS Mincho" w:hint="eastAsia"/>
-                          <w:color w:val="000000"/>
-                          <w:sz w:val="20"/>
-                          <w:szCs w:val="20"/>
-                        </w:rPr>
-                        <w:t>最適化、機械学習</w:t>
-                      </w:r>
-                      <w:r>
-                        <w:rPr>
-                          <w:rFonts w:ascii="Calibri" w:hAnsi="Calibri"/>
-                          <w:color w:val="000000"/>
-                          <w:sz w:val="20"/>
-                          <w:szCs w:val="20"/>
-                        </w:rPr>
-                        <w:t xml:space="preserve"> </w:t>
-                      </w:r>
-                      <w:bookmarkStart w:id="82" w:name="OLE_LINK260"/>
-                      <w:bookmarkStart w:id="83" w:name="OLE_LINK261"/>
-                      <w:r>
-                        <w:rPr>
-                          <w:rFonts w:ascii="Meiryo UI" w:eastAsia="Meiryo UI" w:hAnsi="Meiryo UI" w:cs="Meiryo UI" w:hint="eastAsia"/>
-                          <w:color w:val="000000"/>
-                          <w:sz w:val="20"/>
-                          <w:szCs w:val="20"/>
-                        </w:rPr>
-                        <w:t>―</w:t>
-                      </w:r>
-                      <w:bookmarkEnd w:id="82"/>
-                      <w:bookmarkEnd w:id="83"/>
-                      <w:r>
-                        <w:rPr>
-                          <w:rFonts w:ascii="Meiryo UI" w:eastAsia="Meiryo UI" w:hAnsi="Meiryo UI" w:cs="Meiryo UI" w:hint="eastAsia"/>
-                          <w:color w:val="000000"/>
-                          <w:sz w:val="20"/>
-                          <w:szCs w:val="20"/>
-                        </w:rPr>
-                        <w:t>―</w:t>
-                      </w:r>
-                      <w:r>
-                        <w:rPr>
-                          <w:rFonts w:ascii="Meiryo UI" w:eastAsia="Meiryo UI" w:hAnsi="Meiryo UI" w:cs="Meiryo UI" w:hint="eastAsia"/>
-                          <w:color w:val="000000"/>
-                          <w:sz w:val="20"/>
-                          <w:szCs w:val="20"/>
-                        </w:rPr>
-                        <w:t>―</w:t>
-                      </w:r>
-                      <w:r>
-                        <w:rPr>
-                          <w:rFonts w:ascii="Meiryo UI" w:eastAsia="Meiryo UI" w:hAnsi="Meiryo UI" w:cs="Meiryo UI" w:hint="eastAsia"/>
-                          <w:color w:val="000000"/>
-                          <w:sz w:val="20"/>
-                          <w:szCs w:val="20"/>
-                        </w:rPr>
-                        <w:t>―――――――――</w:t>
-                      </w:r>
-                      <w:r>
-                        <w:rPr>
-                          <w:rFonts w:ascii="Meiryo UI" w:eastAsia="Meiryo UI" w:hAnsi="Meiryo UI" w:cs="Meiryo UI" w:hint="eastAsia"/>
-                          <w:color w:val="000000"/>
-                          <w:sz w:val="20"/>
-                          <w:szCs w:val="20"/>
-                        </w:rPr>
-                        <w:t>―――――――</w:t>
-                      </w:r>
-                      <w:r>
-                        <w:rPr>
-                          <w:rFonts w:ascii="Calibri" w:hAnsi="Calibri"/>
-                          <w:color w:val="000000"/>
-                          <w:sz w:val="20"/>
-                          <w:szCs w:val="20"/>
-                        </w:rPr>
-                        <w:t xml:space="preserve"> </w:t>
+                        <w:t>●</w:t>
+                      </w:r>
+                      <w:r>
+                        <w:rPr>
+                          <w:rFonts w:ascii="Calibri" w:hAnsi="MS Mincho" w:hint="eastAsia"/>
+                          <w:color w:val="000000"/>
+                          <w:sz w:val="20"/>
+                          <w:szCs w:val="20"/>
+                        </w:rPr>
+                        <w:t>脳情報デコーディング、ブレイン・マシン・インタフェース</w:t>
+                      </w:r>
+                      <w:r>
+                        <w:rPr>
+                          <w:rFonts w:ascii="Meiryo UI" w:eastAsia="Meiryo UI" w:hAnsi="Meiryo UI" w:cs="Meiryo UI" w:hint="eastAsia"/>
+                          <w:color w:val="000000"/>
+                          <w:sz w:val="20"/>
+                          <w:szCs w:val="20"/>
+                        </w:rPr>
+                        <w:t xml:space="preserve"> ―――――――――</w:t>
                       </w:r>
                       <w:r>
                         <w:rPr>
@@ -12190,7 +12135,16 @@
                           <w:sz w:val="20"/>
                           <w:szCs w:val="20"/>
                         </w:rPr>
-                        <w:t xml:space="preserve"> 92</w:t>
+                        <w:t xml:space="preserve"> 9</w:t>
+                      </w:r>
+                      <w:r>
+                        <w:rPr>
+                          <w:rFonts w:ascii="Calibri" w:hAnsi="Calibri"/>
+                          <w:color w:val="000000"/>
+                          <w:sz w:val="20"/>
+                          <w:szCs w:val="20"/>
+                        </w:rPr>
+                        <w:t>0</w:t>
                       </w:r>
                     </w:p>
                     <w:p>
@@ -12207,7 +12161,7 @@
                           <w:sz w:val="20"/>
                           <w:szCs w:val="20"/>
                         </w:rPr>
-                        <w:t>劉　載勲</w:t>
+                        <w:t>渡辺　義浩</w:t>
                       </w:r>
                       <w:r>
                         <w:rPr>
@@ -12238,25 +12192,16 @@
                           <w:sz w:val="20"/>
                           <w:szCs w:val="20"/>
                         </w:rPr>
-                        <w:t>●コンピュータビジョン、</w:t>
-                      </w:r>
-                      <w:r>
-                        <w:rPr>
-                          <w:rFonts w:ascii="Calibri" w:hAnsi="MS Mincho" w:hint="eastAsia"/>
-                          <w:color w:val="000000"/>
-                          <w:sz w:val="20"/>
-                          <w:szCs w:val="20"/>
-                        </w:rPr>
-                        <w:t>ＤＮＮ</w:t>
-                      </w:r>
-                      <w:r>
-                        <w:rPr>
-                          <w:rFonts w:ascii="Calibri" w:hAnsi="MS Mincho" w:hint="eastAsia"/>
-                          <w:color w:val="000000"/>
-                          <w:sz w:val="20"/>
-                          <w:szCs w:val="20"/>
-                        </w:rPr>
-                        <w:t>プロセッサ</w:t>
+                        <w:t>●コンピュータビジョン、拡張現実、デジタルアーカイブ</w:t>
+                      </w:r>
+                      <w:r>
+                        <w:rPr>
+                          <w:rFonts w:ascii="Calibri" w:hAnsi="MS Mincho" w:hint="eastAsia"/>
+                          <w:color w:val="000000"/>
+                          <w:sz w:val="20"/>
+                          <w:szCs w:val="20"/>
+                        </w:rPr>
+                        <w:t>、インタラクション</w:t>
                       </w:r>
                       <w:r>
                         <w:rPr>
@@ -12267,45 +12212,14 @@
                         </w:rPr>
                         <w:t xml:space="preserve"> </w:t>
                       </w:r>
-                      <w:bookmarkStart w:id="84" w:name="OLE_LINK262"/>
-                      <w:bookmarkStart w:id="85" w:name="OLE_LINK263"/>
-                      <w:r>
-                        <w:rPr>
-                          <w:rFonts w:ascii="Meiryo UI" w:eastAsia="Meiryo UI" w:hAnsi="Meiryo UI" w:cs="Meiryo UI" w:hint="eastAsia"/>
-                          <w:color w:val="000000"/>
-                          <w:sz w:val="20"/>
-                          <w:szCs w:val="20"/>
-                        </w:rPr>
-                        <w:t>―</w:t>
-                      </w:r>
-                      <w:bookmarkEnd w:id="84"/>
-                      <w:bookmarkEnd w:id="85"/>
-                      <w:r>
-                        <w:rPr>
-                          <w:rFonts w:ascii="Meiryo UI" w:eastAsia="Meiryo UI" w:hAnsi="Meiryo UI" w:cs="Meiryo UI" w:hint="eastAsia"/>
-                          <w:color w:val="000000"/>
-                          <w:sz w:val="20"/>
-                          <w:szCs w:val="20"/>
-                        </w:rPr>
-                        <w:t>―――――――――――</w:t>
-                      </w:r>
-                      <w:r>
-                        <w:rPr>
-                          <w:rFonts w:ascii="Meiryo UI" w:eastAsia="Meiryo UI" w:hAnsi="Meiryo UI" w:cs="Meiryo UI" w:hint="eastAsia"/>
-                          <w:color w:val="000000"/>
-                          <w:sz w:val="20"/>
-                          <w:szCs w:val="20"/>
-                        </w:rPr>
-                        <w:t>―――――</w:t>
-                      </w:r>
-                      <w:r>
-                        <w:rPr>
-                          <w:rFonts w:ascii="Calibri" w:hAnsi="Calibri"/>
-                          <w:color w:val="000000"/>
-                          <w:sz w:val="20"/>
-                          <w:szCs w:val="20"/>
-                        </w:rPr>
-                        <w:t xml:space="preserve"> </w:t>
+                      <w:r>
+                        <w:rPr>
+                          <w:rFonts w:ascii="Meiryo UI" w:eastAsia="Meiryo UI" w:hAnsi="Meiryo UI" w:cs="Meiryo UI" w:hint="eastAsia"/>
+                          <w:color w:val="000000"/>
+                          <w:sz w:val="20"/>
+                          <w:szCs w:val="20"/>
+                        </w:rPr>
+                        <w:t>――</w:t>
                       </w:r>
                       <w:r>
                         <w:rPr>
@@ -12323,188 +12237,20 @@
                           <w:sz w:val="20"/>
                           <w:szCs w:val="20"/>
                         </w:rPr>
-                        <w:t xml:space="preserve"> 94</w:t>
+                        <w:t xml:space="preserve"> 9</w:t>
+                      </w:r>
+                      <w:r>
+                        <w:rPr>
+                          <w:rFonts w:ascii="Calibri" w:hAnsi="Calibri"/>
+                          <w:color w:val="000000"/>
+                          <w:sz w:val="20"/>
+                          <w:szCs w:val="20"/>
+                        </w:rPr>
+                        <w:t>2</w:t>
                       </w:r>
                     </w:p>
-                    <w:p>
-                      <w:pPr>
-                        <w:spacing w:line="320" w:lineRule="exact"/>
-                        <w:ind w:firstLine="204"/>
-                      </w:pPr>
-                      <w:r>
-                        <w:rPr>
-                          <w:rFonts w:ascii="Calibri" w:hAnsi="MS Mincho" w:hint="eastAsia"/>
-                          <w:b/>
-                          <w:bCs/>
-                          <w:color w:val="000000"/>
-                          <w:sz w:val="20"/>
-                          <w:szCs w:val="20"/>
-                        </w:rPr>
-                        <w:t>吉村奈津江</w:t>
-                      </w:r>
-                      <w:r>
-                        <w:rPr>
-                          <w:rFonts w:ascii="Calibri" w:hAnsi="Calibri"/>
-                          <w:b/>
-                          <w:bCs/>
-                          <w:color w:val="000000"/>
-                          <w:sz w:val="20"/>
-                          <w:szCs w:val="20"/>
-                        </w:rPr>
-                        <w:tab/>
-                      </w:r>
-                      <w:r>
-                        <w:rPr>
-                          <w:rFonts w:ascii="Calibri" w:hAnsi="MS Mincho" w:hint="eastAsia"/>
-                          <w:b/>
-                          <w:bCs/>
-                          <w:color w:val="000000"/>
-                          <w:sz w:val="20"/>
-                          <w:szCs w:val="20"/>
-                        </w:rPr>
-                        <w:t xml:space="preserve">　　　</w:t>
-                      </w:r>
-                      <w:r>
-                        <w:rPr>
-                          <w:rFonts w:ascii="Calibri" w:hAnsi="MS Mincho" w:hint="eastAsia"/>
-                          <w:color w:val="000000"/>
-                          <w:sz w:val="20"/>
-                          <w:szCs w:val="20"/>
-                        </w:rPr>
-                        <w:t>●</w:t>
-                      </w:r>
-                      <w:r>
-                        <w:rPr>
-                          <w:rFonts w:ascii="Calibri" w:hAnsi="MS Mincho" w:hint="eastAsia"/>
-                          <w:color w:val="000000"/>
-                          <w:sz w:val="20"/>
-                          <w:szCs w:val="20"/>
-                        </w:rPr>
-                        <w:t>脳情報デコーディング、ブレイン・マシン・インタフェース</w:t>
-                      </w:r>
-                      <w:r>
-                        <w:rPr>
-                          <w:rFonts w:ascii="Meiryo UI" w:eastAsia="Meiryo UI" w:hAnsi="Meiryo UI" w:cs="Meiryo UI" w:hint="eastAsia"/>
-                          <w:color w:val="000000"/>
-                          <w:sz w:val="20"/>
-                          <w:szCs w:val="20"/>
-                        </w:rPr>
-                        <w:t xml:space="preserve"> ―――――――――</w:t>
-                      </w:r>
-                      <w:r>
-                        <w:rPr>
-                          <w:rFonts w:ascii="Calibri" w:hAnsi="Calibri"/>
-                          <w:color w:val="000000"/>
-                          <w:sz w:val="20"/>
-                          <w:szCs w:val="20"/>
-                        </w:rPr>
-                        <w:tab/>
-                      </w:r>
-                      <w:r>
-                        <w:rPr>
-                          <w:rFonts w:ascii="Calibri" w:hAnsi="Calibri"/>
-                          <w:color w:val="000000"/>
-                          <w:sz w:val="20"/>
-                          <w:szCs w:val="20"/>
-                        </w:rPr>
-                        <w:t xml:space="preserve"> 96</w:t>
-                      </w:r>
-                    </w:p>
-                    <w:p>
-                      <w:pPr>
-                        <w:spacing w:line="320" w:lineRule="exact"/>
-                        <w:ind w:firstLine="204"/>
-                      </w:pPr>
-                      <w:r>
-                        <w:rPr>
-                          <w:rFonts w:ascii="Calibri" w:hAnsi="MS Mincho" w:hint="eastAsia"/>
-                          <w:b/>
-                          <w:bCs/>
-                          <w:color w:val="000000"/>
-                          <w:sz w:val="20"/>
-                          <w:szCs w:val="20"/>
-                        </w:rPr>
-                        <w:t>渡辺　義浩</w:t>
-                      </w:r>
-                      <w:r>
-                        <w:rPr>
-                          <w:rFonts w:ascii="Calibri" w:hAnsi="Calibri"/>
-                          <w:b/>
-                          <w:bCs/>
-                          <w:color w:val="000000"/>
-                          <w:sz w:val="20"/>
-                          <w:szCs w:val="20"/>
-                        </w:rPr>
-                        <w:tab/>
-                      </w:r>
-                      <w:r>
-                        <w:rPr>
-                          <w:rFonts w:ascii="Calibri" w:hAnsi="MS Mincho" w:hint="eastAsia"/>
-                          <w:b/>
-                          <w:bCs/>
-                          <w:color w:val="000000"/>
-                          <w:sz w:val="20"/>
-                          <w:szCs w:val="20"/>
-                        </w:rPr>
-                        <w:t xml:space="preserve">　　　</w:t>
-                      </w:r>
-                      <w:r>
-                        <w:rPr>
-                          <w:rFonts w:ascii="Calibri" w:hAnsi="MS Mincho" w:hint="eastAsia"/>
-                          <w:color w:val="000000"/>
-                          <w:sz w:val="20"/>
-                          <w:szCs w:val="20"/>
-                        </w:rPr>
-                        <w:t>●コンピュータビジョン、拡張現実、デジタルアーカイブ</w:t>
-                      </w:r>
-                      <w:r>
-                        <w:rPr>
-                          <w:rFonts w:ascii="Calibri" w:hAnsi="MS Mincho" w:hint="eastAsia"/>
-                          <w:color w:val="000000"/>
-                          <w:sz w:val="20"/>
-                          <w:szCs w:val="20"/>
-                        </w:rPr>
-                        <w:t>、インタラクション</w:t>
-                      </w:r>
-                      <w:r>
-                        <w:rPr>
-                          <w:rFonts w:ascii="Calibri" w:hAnsi="MS Mincho" w:hint="eastAsia"/>
-                          <w:color w:val="000000"/>
-                          <w:sz w:val="20"/>
-                          <w:szCs w:val="20"/>
-                        </w:rPr>
-                        <w:t xml:space="preserve"> </w:t>
-                      </w:r>
-                      <w:r>
-                        <w:rPr>
-                          <w:rFonts w:ascii="Meiryo UI" w:eastAsia="Meiryo UI" w:hAnsi="Meiryo UI" w:cs="Meiryo UI" w:hint="eastAsia"/>
-                          <w:color w:val="000000"/>
-                          <w:sz w:val="20"/>
-                          <w:szCs w:val="20"/>
-                        </w:rPr>
-                        <w:t>――</w:t>
-                      </w:r>
-                      <w:r>
-                        <w:rPr>
-                          <w:rFonts w:ascii="Calibri" w:hAnsi="Calibri"/>
-                          <w:color w:val="000000"/>
-                          <w:sz w:val="20"/>
-                          <w:szCs w:val="20"/>
-                        </w:rPr>
-                        <w:tab/>
-                      </w:r>
-                      <w:r>
-                        <w:rPr>
-                          <w:rFonts w:ascii="Calibri" w:hAnsi="Calibri"/>
-                          <w:color w:val="000000"/>
-                          <w:sz w:val="20"/>
-                          <w:szCs w:val="20"/>
-                        </w:rPr>
-                        <w:t xml:space="preserve"> 98</w:t>
-                      </w:r>
-                    </w:p>
-                    <w:bookmarkEnd w:id="45"/>
-                    <w:bookmarkEnd w:id="46"/>
+                    <w:bookmarkEnd w:id="43"/>
+                    <w:bookmarkEnd w:id="44"/>
                     <w:p>
                       <w:pPr>
                         <w:spacing w:line="341" w:lineRule="exact"/>
@@ -12588,7 +12334,7 @@
                           <w:sz w:val="20"/>
                           <w:szCs w:val="20"/>
                         </w:rPr>
-                        <w:t>100</w:t>
+                        <w:t xml:space="preserve"> 94</w:t>
                       </w:r>
                     </w:p>
                     <w:p>
@@ -12692,7 +12438,7 @@
                           <w:sz w:val="20"/>
                           <w:szCs w:val="20"/>
                         </w:rPr>
-                        <w:t>102</w:t>
+                        <w:t xml:space="preserve"> 96</w:t>
                       </w:r>
                     </w:p>
                     <w:p>
@@ -12737,7 +12483,7 @@
 </file>
 
 <file path=word/endnotes.xml><?xml version="1.0" encoding="utf-8"?>
-<w:endnotes xmlns:wpc="http://schemas.microsoft.com/office/word/2010/wordprocessingCanvas" xmlns:cx="http://schemas.microsoft.com/office/drawing/2014/chartex" xmlns:cx1="http://schemas.microsoft.com/office/drawing/2015/9/8/chartex" xmlns:cx2="http://schemas.microsoft.com/office/drawing/2015/10/21/chartex" xmlns:cx3="http://schemas.microsoft.com/office/drawing/2016/5/9/chartex" xmlns:cx4="http://schemas.microsoft.com/office/drawing/2016/5/10/chartex" xmlns:cx5="http://schemas.microsoft.com/office/drawing/2016/5/11/chartex" xmlns:cx6="http://schemas.microsoft.com/office/drawing/2016/5/12/chartex" xmlns:cx7="http://schemas.microsoft.com/office/drawing/2016/5/13/chartex" xmlns:cx8="http://schemas.microsoft.com/office/drawing/2016/5/14/chartex" xmlns:mc="http://schemas.openxmlformats.org/markup-compatibility/2006" xmlns:aink="http://schemas.microsoft.com/office/drawing/2016/ink" xmlns:am3d="http://schemas.microsoft.com/office/drawing/2017/model3d" xmlns:o="urn:schemas-microsoft-com:office:office" xmlns:r="http://schemas.openxmlformats.org/officeDocument/2006/relationships" xmlns:m="http://schemas.openxmlformats.org/officeDocument/2006/math" xmlns:v="urn:schemas-microsoft-com:vml" xmlns:wp14="http://schemas.microsoft.com/office/word/2010/wordprocessingDrawing" xmlns:wp="http://schemas.openxmlformats.org/drawingml/2006/wordprocessingDrawing" xmlns:w10="urn:schemas-microsoft-com:office:word" xmlns:w="http://schemas.openxmlformats.org/wordprocessingml/2006/main" xmlns:w14="http://schemas.microsoft.com/office/word/2010/wordml" xmlns:w15="http://schemas.microsoft.com/office/word/2012/wordml" xmlns:w16cex="http://schemas.microsoft.com/office/word/2018/wordml/cex" xmlns:w16cid="http://schemas.microsoft.com/office/word/2016/wordml/cid" xmlns:w16="http://schemas.microsoft.com/office/word/2018/wordml" xmlns:w16se="http://schemas.microsoft.com/office/word/2015/wordml/symex" xmlns:wpg="http://schemas.microsoft.com/office/word/2010/wordprocessingGroup" xmlns:wpi="http://schemas.microsoft.com/office/word/2010/wordprocessingInk" xmlns:wne="http://schemas.microsoft.com/office/word/2006/wordml" xmlns:wps="http://schemas.microsoft.com/office/word/2010/wordprocessingShape" mc:Ignorable="w14 w15 w16se w16cid w16 w16cex wp14">
+<w:endnotes xmlns:wpc="http://schemas.microsoft.com/office/word/2010/wordprocessingCanvas" xmlns:cx="http://schemas.microsoft.com/office/drawing/2014/chartex" xmlns:cx1="http://schemas.microsoft.com/office/drawing/2015/9/8/chartex" xmlns:cx2="http://schemas.microsoft.com/office/drawing/2015/10/21/chartex" xmlns:cx3="http://schemas.microsoft.com/office/drawing/2016/5/9/chartex" xmlns:cx4="http://schemas.microsoft.com/office/drawing/2016/5/10/chartex" xmlns:cx5="http://schemas.microsoft.com/office/drawing/2016/5/11/chartex" xmlns:cx6="http://schemas.microsoft.com/office/drawing/2016/5/12/chartex" xmlns:cx7="http://schemas.microsoft.com/office/drawing/2016/5/13/chartex" xmlns:cx8="http://schemas.microsoft.com/office/drawing/2016/5/14/chartex" xmlns:mc="http://schemas.openxmlformats.org/markup-compatibility/2006" xmlns:aink="http://schemas.microsoft.com/office/drawing/2016/ink" xmlns:am3d="http://schemas.microsoft.com/office/drawing/2017/model3d" xmlns:o="urn:schemas-microsoft-com:office:office" xmlns:r="http://schemas.openxmlformats.org/officeDocument/2006/relationships" xmlns:m="http://schemas.openxmlformats.org/officeDocument/2006/math" xmlns:v="urn:schemas-microsoft-com:vml" xmlns:wp14="http://schemas.microsoft.com/office/word/2010/wordprocessingDrawing" xmlns:wp="http://schemas.openxmlformats.org/drawingml/2006/wordprocessingDrawing" xmlns:w10="urn:schemas-microsoft-com:office:word" xmlns:w="http://schemas.openxmlformats.org/wordprocessingml/2006/main" xmlns:w14="http://schemas.microsoft.com/office/word/2010/wordml" xmlns:w15="http://schemas.microsoft.com/office/word/2012/wordml" xmlns:w16cex="http://schemas.microsoft.com/office/word/2018/wordml/cex" xmlns:w16cid="http://schemas.microsoft.com/office/word/2016/wordml/cid" xmlns:w16="http://schemas.microsoft.com/office/word/2018/wordml" xmlns:w16sdtdh="http://schemas.microsoft.com/office/word/2020/wordml/sdtdatahash" xmlns:w16se="http://schemas.microsoft.com/office/word/2015/wordml/symex" xmlns:wpg="http://schemas.microsoft.com/office/word/2010/wordprocessingGroup" xmlns:wpi="http://schemas.microsoft.com/office/word/2010/wordprocessingInk" xmlns:wne="http://schemas.microsoft.com/office/word/2006/wordml" xmlns:wps="http://schemas.microsoft.com/office/word/2010/wordprocessingShape" mc:Ignorable="w14 w15 w16se w16cid w16 w16cex w16sdtdh wp14">
   <w:endnote w:type="separator" w:id="-1">
     <w:p>
       <w:r>
@@ -12756,7 +12502,7 @@
 </file>
 
 <file path=word/footnotes.xml><?xml version="1.0" encoding="utf-8"?>
-<w:footnotes xmlns:wpc="http://schemas.microsoft.com/office/word/2010/wordprocessingCanvas" xmlns:cx="http://schemas.microsoft.com/office/drawing/2014/chartex" xmlns:cx1="http://schemas.microsoft.com/office/drawing/2015/9/8/chartex" xmlns:cx2="http://schemas.microsoft.com/office/drawing/2015/10/21/chartex" xmlns:cx3="http://schemas.microsoft.com/office/drawing/2016/5/9/chartex" xmlns:cx4="http://schemas.microsoft.com/office/drawing/2016/5/10/chartex" xmlns:cx5="http://schemas.microsoft.com/office/drawing/2016/5/11/chartex" xmlns:cx6="http://schemas.microsoft.com/office/drawing/2016/5/12/chartex" xmlns:cx7="http://schemas.microsoft.com/office/drawing/2016/5/13/chartex" xmlns:cx8="http://schemas.microsoft.com/office/drawing/2016/5/14/chartex" xmlns:mc="http://schemas.openxmlformats.org/markup-compatibility/2006" xmlns:aink="http://schemas.microsoft.com/office/drawing/2016/ink" xmlns:am3d="http://schemas.microsoft.com/office/drawing/2017/model3d" xmlns:o="urn:schemas-microsoft-com:office:office" xmlns:r="http://schemas.openxmlformats.org/officeDocument/2006/relationships" xmlns:m="http://schemas.openxmlformats.org/officeDocument/2006/math" xmlns:v="urn:schemas-microsoft-com:vml" xmlns:wp14="http://schemas.microsoft.com/office/word/2010/wordprocessingDrawing" xmlns:wp="http://schemas.openxmlformats.org/drawingml/2006/wordprocessingDrawing" xmlns:w10="urn:schemas-microsoft-com:office:word" xmlns:w="http://schemas.openxmlformats.org/wordprocessingml/2006/main" xmlns:w14="http://schemas.microsoft.com/office/word/2010/wordml" xmlns:w15="http://schemas.microsoft.com/office/word/2012/wordml" xmlns:w16cex="http://schemas.microsoft.com/office/word/2018/wordml/cex" xmlns:w16cid="http://schemas.microsoft.com/office/word/2016/wordml/cid" xmlns:w16="http://schemas.microsoft.com/office/word/2018/wordml" xmlns:w16se="http://schemas.microsoft.com/office/word/2015/wordml/symex" xmlns:wpg="http://schemas.microsoft.com/office/word/2010/wordprocessingGroup" xmlns:wpi="http://schemas.microsoft.com/office/word/2010/wordprocessingInk" xmlns:wne="http://schemas.microsoft.com/office/word/2006/wordml" xmlns:wps="http://schemas.microsoft.com/office/word/2010/wordprocessingShape" mc:Ignorable="w14 w15 w16se w16cid w16 w16cex wp14">
+<w:footnotes xmlns:wpc="http://schemas.microsoft.com/office/word/2010/wordprocessingCanvas" xmlns:cx="http://schemas.microsoft.com/office/drawing/2014/chartex" xmlns:cx1="http://schemas.microsoft.com/office/drawing/2015/9/8/chartex" xmlns:cx2="http://schemas.microsoft.com/office/drawing/2015/10/21/chartex" xmlns:cx3="http://schemas.microsoft.com/office/drawing/2016/5/9/chartex" xmlns:cx4="http://schemas.microsoft.com/office/drawing/2016/5/10/chartex" xmlns:cx5="http://schemas.microsoft.com/office/drawing/2016/5/11/chartex" xmlns:cx6="http://schemas.microsoft.com/office/drawing/2016/5/12/chartex" xmlns:cx7="http://schemas.microsoft.com/office/drawing/2016/5/13/chartex" xmlns:cx8="http://schemas.microsoft.com/office/drawing/2016/5/14/chartex" xmlns:mc="http://schemas.openxmlformats.org/markup-compatibility/2006" xmlns:aink="http://schemas.microsoft.com/office/drawing/2016/ink" xmlns:am3d="http://schemas.microsoft.com/office/drawing/2017/model3d" xmlns:o="urn:schemas-microsoft-com:office:office" xmlns:r="http://schemas.openxmlformats.org/officeDocument/2006/relationships" xmlns:m="http://schemas.openxmlformats.org/officeDocument/2006/math" xmlns:v="urn:schemas-microsoft-com:vml" xmlns:wp14="http://schemas.microsoft.com/office/word/2010/wordprocessingDrawing" xmlns:wp="http://schemas.openxmlformats.org/drawingml/2006/wordprocessingDrawing" xmlns:w10="urn:schemas-microsoft-com:office:word" xmlns:w="http://schemas.openxmlformats.org/wordprocessingml/2006/main" xmlns:w14="http://schemas.microsoft.com/office/word/2010/wordml" xmlns:w15="http://schemas.microsoft.com/office/word/2012/wordml" xmlns:w16cex="http://schemas.microsoft.com/office/word/2018/wordml/cex" xmlns:w16cid="http://schemas.microsoft.com/office/word/2016/wordml/cid" xmlns:w16="http://schemas.microsoft.com/office/word/2018/wordml" xmlns:w16sdtdh="http://schemas.microsoft.com/office/word/2020/wordml/sdtdatahash" xmlns:w16se="http://schemas.microsoft.com/office/word/2015/wordml/symex" xmlns:wpg="http://schemas.microsoft.com/office/word/2010/wordprocessingGroup" xmlns:wpi="http://schemas.microsoft.com/office/word/2010/wordprocessingInk" xmlns:wne="http://schemas.microsoft.com/office/word/2006/wordml" xmlns:wps="http://schemas.microsoft.com/office/word/2010/wordprocessingShape" mc:Ignorable="w14 w15 w16se w16cid w16 w16cex w16sdtdh wp14">
   <w:footnote w:type="separator" w:id="-1">
     <w:p>
       <w:r>
@@ -12775,7 +12521,7 @@
 </file>
 
 <file path=word/styles.xml><?xml version="1.0" encoding="utf-8"?>
-<w:styles xmlns:mc="http://schemas.openxmlformats.org/markup-compatibility/2006" xmlns:r="http://schemas.openxmlformats.org/officeDocument/2006/relationships" xmlns:w="http://schemas.openxmlformats.org/wordprocessingml/2006/main" xmlns:w14="http://schemas.microsoft.com/office/word/2010/wordml" xmlns:w15="http://schemas.microsoft.com/office/word/2012/wordml" xmlns:w16cex="http://schemas.microsoft.com/office/word/2018/wordml/cex" xmlns:w16cid="http://schemas.microsoft.com/office/word/2016/wordml/cid" xmlns:w16="http://schemas.microsoft.com/office/word/2018/wordml" xmlns:w16se="http://schemas.microsoft.com/office/word/2015/wordml/symex" mc:Ignorable="w14 w15 w16se w16cid w16 w16cex">
+<w:styles xmlns:mc="http://schemas.openxmlformats.org/markup-compatibility/2006" xmlns:r="http://schemas.openxmlformats.org/officeDocument/2006/relationships" xmlns:w="http://schemas.openxmlformats.org/wordprocessingml/2006/main" xmlns:w14="http://schemas.microsoft.com/office/word/2010/wordml" xmlns:w15="http://schemas.microsoft.com/office/word/2012/wordml" xmlns:w16cex="http://schemas.microsoft.com/office/word/2018/wordml/cex" xmlns:w16cid="http://schemas.microsoft.com/office/word/2016/wordml/cid" xmlns:w16="http://schemas.microsoft.com/office/word/2018/wordml" xmlns:w16sdtdh="http://schemas.microsoft.com/office/word/2020/wordml/sdtdatahash" xmlns:w16se="http://schemas.microsoft.com/office/word/2015/wordml/symex" mc:Ignorable="w14 w15 w16se w16cid w16 w16cex w16sdtdh">
   <w:docDefaults>
     <w:rPrDefault>
       <w:rPr>

</xml_diff>